<commit_message>
changes order of steps (the steps were ordered)
</commit_message>
<xml_diff>
--- a/public/task_documents/training.java_tasks.docx
+++ b/public/task_documents/training.java_tasks.docx
@@ -6,7 +6,7 @@
     <w:p>
       <w:pPr>
         <w:pStyle w:val="Normal"/>
-        <w:spacing w:lineRule="auto" w:line="338" w:before="0" w:after="0"/>
+        <w:spacing w:lineRule="auto" w:line="336" w:before="0" w:after="0"/>
         <w:jc w:val="center"/>
       </w:pPr>
       <w:r>
@@ -130,7 +130,7 @@
         </w:tblBorders>
         <w:tblCellMar>
           <w:top w:w="100" w:type="dxa"/>
-          <w:left w:w="76" w:type="dxa"/>
+          <w:left w:w="68" w:type="dxa"/>
           <w:bottom w:w="100" w:type="dxa"/>
           <w:right w:w="100" w:type="dxa"/>
         </w:tblCellMar>
@@ -154,7 +154,7 @@
             </w:tcBorders>
             <w:shd w:fill="auto" w:val="clear"/>
             <w:tcMar>
-              <w:left w:w="76" w:type="dxa"/>
+              <w:left w:w="68" w:type="dxa"/>
             </w:tcMar>
           </w:tcPr>
           <w:p>
@@ -217,7 +217,7 @@
             </w:tcBorders>
             <w:shd w:fill="auto" w:val="clear"/>
             <w:tcMar>
-              <w:left w:w="76" w:type="dxa"/>
+              <w:left w:w="68" w:type="dxa"/>
             </w:tcMar>
           </w:tcPr>
           <w:p>
@@ -252,7 +252,7 @@
             </w:tcBorders>
             <w:shd w:fill="auto" w:val="clear"/>
             <w:tcMar>
-              <w:left w:w="76" w:type="dxa"/>
+              <w:left w:w="68" w:type="dxa"/>
             </w:tcMar>
           </w:tcPr>
           <w:p>
@@ -315,7 +315,7 @@
             </w:tcBorders>
             <w:shd w:fill="auto" w:val="clear"/>
             <w:tcMar>
-              <w:left w:w="76" w:type="dxa"/>
+              <w:left w:w="68" w:type="dxa"/>
             </w:tcMar>
           </w:tcPr>
           <w:p>
@@ -350,7 +350,7 @@
             </w:tcBorders>
             <w:shd w:fill="auto" w:val="clear"/>
             <w:tcMar>
-              <w:left w:w="76" w:type="dxa"/>
+              <w:left w:w="68" w:type="dxa"/>
             </w:tcMar>
           </w:tcPr>
           <w:p>
@@ -413,7 +413,7 @@
             </w:tcBorders>
             <w:shd w:fill="auto" w:val="clear"/>
             <w:tcMar>
-              <w:left w:w="76" w:type="dxa"/>
+              <w:left w:w="68" w:type="dxa"/>
             </w:tcMar>
           </w:tcPr>
           <w:p>
@@ -448,7 +448,7 @@
             </w:tcBorders>
             <w:shd w:fill="auto" w:val="clear"/>
             <w:tcMar>
-              <w:left w:w="76" w:type="dxa"/>
+              <w:left w:w="68" w:type="dxa"/>
             </w:tcMar>
           </w:tcPr>
           <w:p>
@@ -511,7 +511,7 @@
             </w:tcBorders>
             <w:shd w:fill="auto" w:val="clear"/>
             <w:tcMar>
-              <w:left w:w="76" w:type="dxa"/>
+              <w:left w:w="68" w:type="dxa"/>
             </w:tcMar>
           </w:tcPr>
           <w:p>
@@ -546,7 +546,7 @@
             </w:tcBorders>
             <w:shd w:fill="auto" w:val="clear"/>
             <w:tcMar>
-              <w:left w:w="76" w:type="dxa"/>
+              <w:left w:w="68" w:type="dxa"/>
             </w:tcMar>
           </w:tcPr>
           <w:p>
@@ -609,7 +609,7 @@
             </w:tcBorders>
             <w:shd w:fill="auto" w:val="clear"/>
             <w:tcMar>
-              <w:left w:w="76" w:type="dxa"/>
+              <w:left w:w="68" w:type="dxa"/>
             </w:tcMar>
           </w:tcPr>
           <w:p>
@@ -644,7 +644,7 @@
             </w:tcBorders>
             <w:shd w:fill="auto" w:val="clear"/>
             <w:tcMar>
-              <w:left w:w="76" w:type="dxa"/>
+              <w:left w:w="68" w:type="dxa"/>
             </w:tcMar>
           </w:tcPr>
           <w:p>
@@ -707,7 +707,7 @@
             </w:tcBorders>
             <w:shd w:fill="auto" w:val="clear"/>
             <w:tcMar>
-              <w:left w:w="76" w:type="dxa"/>
+              <w:left w:w="68" w:type="dxa"/>
             </w:tcMar>
           </w:tcPr>
           <w:p>
@@ -827,7 +827,7 @@
           <w:ilvl w:val="0"/>
           <w:numId w:val="3"/>
         </w:numPr>
-        <w:spacing w:lineRule="auto" w:line="338" w:before="0" w:after="0"/>
+        <w:spacing w:lineRule="auto" w:line="336" w:before="0" w:after="0"/>
         <w:ind w:left="720" w:right="0" w:firstLine="360"/>
         <w:contextualSpacing/>
       </w:pPr>
@@ -846,7 +846,7 @@
     <w:p>
       <w:pPr>
         <w:pStyle w:val="Normal"/>
-        <w:spacing w:lineRule="auto" w:line="338" w:before="0" w:after="0"/>
+        <w:spacing w:lineRule="auto" w:line="336" w:before="0" w:after="0"/>
       </w:pPr>
       <w:r>
         <w:rPr>
@@ -859,7 +859,7 @@
     <w:p>
       <w:pPr>
         <w:pStyle w:val="Normal"/>
-        <w:spacing w:lineRule="auto" w:line="338" w:before="0" w:after="0"/>
+        <w:spacing w:lineRule="auto" w:line="336" w:before="0" w:after="0"/>
         <w:rPr>
           <w:smallCaps w:val="false"/>
           <w:caps w:val="false"/>
@@ -905,7 +905,7 @@
     <w:p>
       <w:pPr>
         <w:pStyle w:val="Normal"/>
-        <w:spacing w:lineRule="auto" w:line="338" w:before="0" w:after="0"/>
+        <w:spacing w:lineRule="auto" w:line="336" w:before="0" w:after="0"/>
         <w:ind w:left="720" w:right="0" w:hanging="0"/>
       </w:pPr>
       <w:r>
@@ -930,7 +930,7 @@
     <w:p>
       <w:pPr>
         <w:pStyle w:val="Normal"/>
-        <w:spacing w:lineRule="auto" w:line="338" w:before="0" w:after="0"/>
+        <w:spacing w:lineRule="auto" w:line="336" w:before="0" w:after="0"/>
         <w:ind w:left="0" w:right="0" w:hanging="0"/>
         <w:rPr>
           <w:smallCaps w:val="false"/>
@@ -956,8 +956,20 @@
       <w:r>
         <w:rPr>
           <w:rFonts w:eastAsia="Times New Roman" w:cs="Times New Roman" w:ascii="Times New Roman" w:hAnsi="Times New Roman"/>
+          <w:b w:val="false"/>
+          <w:i w:val="false"/>
+          <w:caps w:val="false"/>
+          <w:smallCaps w:val="false"/>
+          <w:strike w:val="false"/>
+          <w:dstrike w:val="false"/>
+          <w:color w:val="000000"/>
+          <w:position w:val="0"/>
+          <w:sz w:val="20"/>
           <w:sz w:val="20"/>
           <w:szCs w:val="20"/>
+          <w:u w:val="none"/>
+          <w:vertAlign w:val="baseline"/>
+          <w:lang w:val="en-US" w:eastAsia="zh-CN" w:bidi="hi-IN"/>
         </w:rPr>
       </w:r>
       <w:r/>
@@ -978,14 +990,14 @@
         </w:tblBorders>
         <w:tblCellMar>
           <w:top w:w="100" w:type="dxa"/>
-          <w:left w:w="76" w:type="dxa"/>
+          <w:left w:w="68" w:type="dxa"/>
           <w:bottom w:w="100" w:type="dxa"/>
           <w:right w:w="100" w:type="dxa"/>
         </w:tblCellMar>
       </w:tblPr>
       <w:tblGrid>
-        <w:gridCol w:w="1015"/>
-        <w:gridCol w:w="4917"/>
+        <w:gridCol w:w="1014"/>
+        <w:gridCol w:w="4918"/>
       </w:tblGrid>
       <w:tr>
         <w:trPr>
@@ -993,7 +1005,7 @@
         </w:trPr>
         <w:tc>
           <w:tcPr>
-            <w:tcW w:w="1015" w:type="dxa"/>
+            <w:tcW w:w="1014" w:type="dxa"/>
             <w:tcBorders>
               <w:top w:val="single" w:sz="6" w:space="0" w:color="000001"/>
               <w:left w:val="single" w:sz="6" w:space="0" w:color="000001"/>
@@ -1004,7 +1016,7 @@
             </w:tcBorders>
             <w:shd w:fill="D9D9D9"/>
             <w:tcMar>
-              <w:left w:w="76" w:type="dxa"/>
+              <w:left w:w="68" w:type="dxa"/>
             </w:tcMar>
           </w:tcPr>
           <w:p>
@@ -1027,7 +1039,7 @@
         </w:tc>
         <w:tc>
           <w:tcPr>
-            <w:tcW w:w="4917" w:type="dxa"/>
+            <w:tcW w:w="4918" w:type="dxa"/>
             <w:tcBorders>
               <w:top w:val="single" w:sz="6" w:space="0" w:color="000001"/>
               <w:left w:val="single" w:sz="6" w:space="0" w:color="000001"/>
@@ -1038,7 +1050,7 @@
             </w:tcBorders>
             <w:shd w:fill="D9D9D9"/>
             <w:tcMar>
-              <w:left w:w="76" w:type="dxa"/>
+              <w:left w:w="68" w:type="dxa"/>
             </w:tcMar>
           </w:tcPr>
           <w:p>
@@ -1063,18 +1075,18 @@
         <w:trPr/>
         <w:tc>
           <w:tcPr>
-            <w:tcW w:w="1015" w:type="dxa"/>
-            <w:tcBorders>
-              <w:top w:val="single" w:sz="6" w:space="0" w:color="000001"/>
-              <w:left w:val="single" w:sz="6" w:space="0" w:color="000001"/>
-              <w:bottom w:val="single" w:sz="6" w:space="0" w:color="000001"/>
-              <w:right w:val="single" w:sz="6" w:space="0" w:color="000001"/>
-              <w:insideH w:val="single" w:sz="6" w:space="0" w:color="000001"/>
-              <w:insideV w:val="single" w:sz="6" w:space="0" w:color="000001"/>
-            </w:tcBorders>
-            <w:shd w:fill="auto" w:val="clear"/>
-            <w:tcMar>
-              <w:left w:w="76" w:type="dxa"/>
+            <w:tcW w:w="1014" w:type="dxa"/>
+            <w:tcBorders>
+              <w:top w:val="single" w:sz="6" w:space="0" w:color="000001"/>
+              <w:left w:val="single" w:sz="6" w:space="0" w:color="000001"/>
+              <w:bottom w:val="single" w:sz="6" w:space="0" w:color="000001"/>
+              <w:right w:val="single" w:sz="6" w:space="0" w:color="000001"/>
+              <w:insideH w:val="single" w:sz="6" w:space="0" w:color="000001"/>
+              <w:insideV w:val="single" w:sz="6" w:space="0" w:color="000001"/>
+            </w:tcBorders>
+            <w:shd w:fill="auto" w:val="clear"/>
+            <w:tcMar>
+              <w:left w:w="68" w:type="dxa"/>
             </w:tcMar>
           </w:tcPr>
           <w:p>
@@ -1126,24 +1138,24 @@
         </w:tc>
         <w:tc>
           <w:tcPr>
-            <w:tcW w:w="4917" w:type="dxa"/>
-            <w:tcBorders>
-              <w:top w:val="single" w:sz="6" w:space="0" w:color="000001"/>
-              <w:left w:val="single" w:sz="6" w:space="0" w:color="000001"/>
-              <w:bottom w:val="single" w:sz="6" w:space="0" w:color="000001"/>
-              <w:right w:val="single" w:sz="6" w:space="0" w:color="000001"/>
-              <w:insideH w:val="single" w:sz="6" w:space="0" w:color="000001"/>
-              <w:insideV w:val="single" w:sz="6" w:space="0" w:color="000001"/>
-            </w:tcBorders>
-            <w:shd w:fill="auto" w:val="clear"/>
-            <w:tcMar>
-              <w:left w:w="76" w:type="dxa"/>
-            </w:tcMar>
-          </w:tcPr>
-          <w:p>
-            <w:pPr>
-              <w:pStyle w:val="Normal"/>
-              <w:spacing w:lineRule="auto" w:line="338" w:before="0" w:after="0"/>
+            <w:tcW w:w="4918" w:type="dxa"/>
+            <w:tcBorders>
+              <w:top w:val="single" w:sz="6" w:space="0" w:color="000001"/>
+              <w:left w:val="single" w:sz="6" w:space="0" w:color="000001"/>
+              <w:bottom w:val="single" w:sz="6" w:space="0" w:color="000001"/>
+              <w:right w:val="single" w:sz="6" w:space="0" w:color="000001"/>
+              <w:insideH w:val="single" w:sz="6" w:space="0" w:color="000001"/>
+              <w:insideV w:val="single" w:sz="6" w:space="0" w:color="000001"/>
+            </w:tcBorders>
+            <w:shd w:fill="auto" w:val="clear"/>
+            <w:tcMar>
+              <w:left w:w="68" w:type="dxa"/>
+            </w:tcMar>
+          </w:tcPr>
+          <w:p>
+            <w:pPr>
+              <w:pStyle w:val="Normal"/>
+              <w:spacing w:lineRule="auto" w:line="336" w:before="0" w:after="0"/>
             </w:pPr>
             <w:r>
               <w:rPr>
@@ -1151,7 +1163,7 @@
                 <w:sz w:val="18"/>
                 <w:szCs w:val="18"/>
               </w:rPr>
-              <w:t>Increments timer one second.</w:t>
+              <w:t>Create a analog clock.</w:t>
             </w:r>
             <w:r/>
           </w:p>
@@ -1161,18 +1173,18 @@
         <w:trPr/>
         <w:tc>
           <w:tcPr>
-            <w:tcW w:w="1015" w:type="dxa"/>
-            <w:tcBorders>
-              <w:top w:val="single" w:sz="6" w:space="0" w:color="000001"/>
-              <w:left w:val="single" w:sz="6" w:space="0" w:color="000001"/>
-              <w:bottom w:val="single" w:sz="6" w:space="0" w:color="000001"/>
-              <w:right w:val="single" w:sz="6" w:space="0" w:color="000001"/>
-              <w:insideH w:val="single" w:sz="6" w:space="0" w:color="000001"/>
-              <w:insideV w:val="single" w:sz="6" w:space="0" w:color="000001"/>
-            </w:tcBorders>
-            <w:shd w:fill="auto" w:val="clear"/>
-            <w:tcMar>
-              <w:left w:w="76" w:type="dxa"/>
+            <w:tcW w:w="1014" w:type="dxa"/>
+            <w:tcBorders>
+              <w:top w:val="single" w:sz="6" w:space="0" w:color="000001"/>
+              <w:left w:val="single" w:sz="6" w:space="0" w:color="000001"/>
+              <w:bottom w:val="single" w:sz="6" w:space="0" w:color="000001"/>
+              <w:right w:val="single" w:sz="6" w:space="0" w:color="000001"/>
+              <w:insideH w:val="single" w:sz="6" w:space="0" w:color="000001"/>
+              <w:insideV w:val="single" w:sz="6" w:space="0" w:color="000001"/>
+            </w:tcBorders>
+            <w:shd w:fill="auto" w:val="clear"/>
+            <w:tcMar>
+              <w:left w:w="68" w:type="dxa"/>
             </w:tcMar>
           </w:tcPr>
           <w:p>
@@ -1224,24 +1236,24 @@
         </w:tc>
         <w:tc>
           <w:tcPr>
-            <w:tcW w:w="4917" w:type="dxa"/>
-            <w:tcBorders>
-              <w:top w:val="single" w:sz="6" w:space="0" w:color="000001"/>
-              <w:left w:val="single" w:sz="6" w:space="0" w:color="000001"/>
-              <w:bottom w:val="single" w:sz="6" w:space="0" w:color="000001"/>
-              <w:right w:val="single" w:sz="6" w:space="0" w:color="000001"/>
-              <w:insideH w:val="single" w:sz="6" w:space="0" w:color="000001"/>
-              <w:insideV w:val="single" w:sz="6" w:space="0" w:color="000001"/>
-            </w:tcBorders>
-            <w:shd w:fill="auto" w:val="clear"/>
-            <w:tcMar>
-              <w:left w:w="76" w:type="dxa"/>
-            </w:tcMar>
-          </w:tcPr>
-          <w:p>
-            <w:pPr>
-              <w:pStyle w:val="Normal"/>
-              <w:spacing w:lineRule="auto" w:line="338" w:before="0" w:after="0"/>
+            <w:tcW w:w="4918" w:type="dxa"/>
+            <w:tcBorders>
+              <w:top w:val="single" w:sz="6" w:space="0" w:color="000001"/>
+              <w:left w:val="single" w:sz="6" w:space="0" w:color="000001"/>
+              <w:bottom w:val="single" w:sz="6" w:space="0" w:color="000001"/>
+              <w:right w:val="single" w:sz="6" w:space="0" w:color="000001"/>
+              <w:insideH w:val="single" w:sz="6" w:space="0" w:color="000001"/>
+              <w:insideV w:val="single" w:sz="6" w:space="0" w:color="000001"/>
+            </w:tcBorders>
+            <w:shd w:fill="auto" w:val="clear"/>
+            <w:tcMar>
+              <w:left w:w="68" w:type="dxa"/>
+            </w:tcMar>
+          </w:tcPr>
+          <w:p>
+            <w:pPr>
+              <w:pStyle w:val="Normal"/>
+              <w:spacing w:lineRule="auto" w:line="336" w:before="0" w:after="0"/>
             </w:pPr>
             <w:r>
               <w:rPr>
@@ -1249,7 +1261,7 @@
                 <w:sz w:val="18"/>
                 <w:szCs w:val="18"/>
               </w:rPr>
-              <w:t>Each clock state gets updated</w:t>
+              <w:t>Adds clock a a list.</w:t>
             </w:r>
             <w:r/>
           </w:p>
@@ -1259,18 +1271,18 @@
         <w:trPr/>
         <w:tc>
           <w:tcPr>
-            <w:tcW w:w="1015" w:type="dxa"/>
-            <w:tcBorders>
-              <w:top w:val="single" w:sz="6" w:space="0" w:color="000001"/>
-              <w:left w:val="single" w:sz="6" w:space="0" w:color="000001"/>
-              <w:bottom w:val="single" w:sz="6" w:space="0" w:color="000001"/>
-              <w:right w:val="single" w:sz="6" w:space="0" w:color="000001"/>
-              <w:insideH w:val="single" w:sz="6" w:space="0" w:color="000001"/>
-              <w:insideV w:val="single" w:sz="6" w:space="0" w:color="000001"/>
-            </w:tcBorders>
-            <w:shd w:fill="auto" w:val="clear"/>
-            <w:tcMar>
-              <w:left w:w="76" w:type="dxa"/>
+            <w:tcW w:w="1014" w:type="dxa"/>
+            <w:tcBorders>
+              <w:top w:val="single" w:sz="6" w:space="0" w:color="000001"/>
+              <w:left w:val="single" w:sz="6" w:space="0" w:color="000001"/>
+              <w:bottom w:val="single" w:sz="6" w:space="0" w:color="000001"/>
+              <w:right w:val="single" w:sz="6" w:space="0" w:color="000001"/>
+              <w:insideH w:val="single" w:sz="6" w:space="0" w:color="000001"/>
+              <w:insideV w:val="single" w:sz="6" w:space="0" w:color="000001"/>
+            </w:tcBorders>
+            <w:shd w:fill="auto" w:val="clear"/>
+            <w:tcMar>
+              <w:left w:w="68" w:type="dxa"/>
             </w:tcMar>
           </w:tcPr>
           <w:p>
@@ -1322,24 +1334,24 @@
         </w:tc>
         <w:tc>
           <w:tcPr>
-            <w:tcW w:w="4917" w:type="dxa"/>
-            <w:tcBorders>
-              <w:top w:val="single" w:sz="6" w:space="0" w:color="000001"/>
-              <w:left w:val="single" w:sz="6" w:space="0" w:color="000001"/>
-              <w:bottom w:val="single" w:sz="6" w:space="0" w:color="000001"/>
-              <w:right w:val="single" w:sz="6" w:space="0" w:color="000001"/>
-              <w:insideH w:val="single" w:sz="6" w:space="0" w:color="000001"/>
-              <w:insideV w:val="single" w:sz="6" w:space="0" w:color="000001"/>
-            </w:tcBorders>
-            <w:shd w:fill="auto" w:val="clear"/>
-            <w:tcMar>
-              <w:left w:w="76" w:type="dxa"/>
-            </w:tcMar>
-          </w:tcPr>
-          <w:p>
-            <w:pPr>
-              <w:pStyle w:val="Normal"/>
-              <w:spacing w:lineRule="auto" w:line="338" w:before="0" w:after="0"/>
+            <w:tcW w:w="4918" w:type="dxa"/>
+            <w:tcBorders>
+              <w:top w:val="single" w:sz="6" w:space="0" w:color="000001"/>
+              <w:left w:val="single" w:sz="6" w:space="0" w:color="000001"/>
+              <w:bottom w:val="single" w:sz="6" w:space="0" w:color="000001"/>
+              <w:right w:val="single" w:sz="6" w:space="0" w:color="000001"/>
+              <w:insideH w:val="single" w:sz="6" w:space="0" w:color="000001"/>
+              <w:insideV w:val="single" w:sz="6" w:space="0" w:color="000001"/>
+            </w:tcBorders>
+            <w:shd w:fill="auto" w:val="clear"/>
+            <w:tcMar>
+              <w:left w:w="68" w:type="dxa"/>
+            </w:tcMar>
+          </w:tcPr>
+          <w:p>
+            <w:pPr>
+              <w:pStyle w:val="Normal"/>
+              <w:spacing w:lineRule="auto" w:line="336" w:before="0" w:after="0"/>
             </w:pPr>
             <w:r>
               <w:rPr>
@@ -1347,7 +1359,7 @@
                 <w:sz w:val="18"/>
                 <w:szCs w:val="18"/>
               </w:rPr>
-              <w:t>Sleeps one second.</w:t>
+              <w:t>Each clock state gets updated.</w:t>
             </w:r>
             <w:r/>
           </w:p>
@@ -1357,18 +1369,18 @@
         <w:trPr/>
         <w:tc>
           <w:tcPr>
-            <w:tcW w:w="1015" w:type="dxa"/>
-            <w:tcBorders>
-              <w:top w:val="single" w:sz="6" w:space="0" w:color="000001"/>
-              <w:left w:val="single" w:sz="6" w:space="0" w:color="000001"/>
-              <w:bottom w:val="single" w:sz="6" w:space="0" w:color="000001"/>
-              <w:right w:val="single" w:sz="6" w:space="0" w:color="000001"/>
-              <w:insideH w:val="single" w:sz="6" w:space="0" w:color="000001"/>
-              <w:insideV w:val="single" w:sz="6" w:space="0" w:color="000001"/>
-            </w:tcBorders>
-            <w:shd w:fill="auto" w:val="clear"/>
-            <w:tcMar>
-              <w:left w:w="76" w:type="dxa"/>
+            <w:tcW w:w="1014" w:type="dxa"/>
+            <w:tcBorders>
+              <w:top w:val="single" w:sz="6" w:space="0" w:color="000001"/>
+              <w:left w:val="single" w:sz="6" w:space="0" w:color="000001"/>
+              <w:bottom w:val="single" w:sz="6" w:space="0" w:color="000001"/>
+              <w:right w:val="single" w:sz="6" w:space="0" w:color="000001"/>
+              <w:insideH w:val="single" w:sz="6" w:space="0" w:color="000001"/>
+              <w:insideV w:val="single" w:sz="6" w:space="0" w:color="000001"/>
+            </w:tcBorders>
+            <w:shd w:fill="auto" w:val="clear"/>
+            <w:tcMar>
+              <w:left w:w="68" w:type="dxa"/>
             </w:tcMar>
           </w:tcPr>
           <w:p>
@@ -1420,24 +1432,24 @@
         </w:tc>
         <w:tc>
           <w:tcPr>
-            <w:tcW w:w="4917" w:type="dxa"/>
-            <w:tcBorders>
-              <w:top w:val="single" w:sz="6" w:space="0" w:color="000001"/>
-              <w:left w:val="single" w:sz="6" w:space="0" w:color="000001"/>
-              <w:bottom w:val="single" w:sz="6" w:space="0" w:color="000001"/>
-              <w:right w:val="single" w:sz="6" w:space="0" w:color="000001"/>
-              <w:insideH w:val="single" w:sz="6" w:space="0" w:color="000001"/>
-              <w:insideV w:val="single" w:sz="6" w:space="0" w:color="000001"/>
-            </w:tcBorders>
-            <w:shd w:fill="auto" w:val="clear"/>
-            <w:tcMar>
-              <w:left w:w="76" w:type="dxa"/>
-            </w:tcMar>
-          </w:tcPr>
-          <w:p>
-            <w:pPr>
-              <w:pStyle w:val="Normal"/>
-              <w:spacing w:lineRule="auto" w:line="338" w:before="0" w:after="0"/>
+            <w:tcW w:w="4918" w:type="dxa"/>
+            <w:tcBorders>
+              <w:top w:val="single" w:sz="6" w:space="0" w:color="000001"/>
+              <w:left w:val="single" w:sz="6" w:space="0" w:color="000001"/>
+              <w:bottom w:val="single" w:sz="6" w:space="0" w:color="000001"/>
+              <w:right w:val="single" w:sz="6" w:space="0" w:color="000001"/>
+              <w:insideH w:val="single" w:sz="6" w:space="0" w:color="000001"/>
+              <w:insideV w:val="single" w:sz="6" w:space="0" w:color="000001"/>
+            </w:tcBorders>
+            <w:shd w:fill="auto" w:val="clear"/>
+            <w:tcMar>
+              <w:left w:w="68" w:type="dxa"/>
+            </w:tcMar>
+          </w:tcPr>
+          <w:p>
+            <w:pPr>
+              <w:pStyle w:val="Normal"/>
+              <w:spacing w:lineRule="auto" w:line="336" w:before="0" w:after="0"/>
             </w:pPr>
             <w:r>
               <w:rPr>
@@ -1455,18 +1467,18 @@
         <w:trPr/>
         <w:tc>
           <w:tcPr>
-            <w:tcW w:w="1015" w:type="dxa"/>
-            <w:tcBorders>
-              <w:top w:val="single" w:sz="6" w:space="0" w:color="000001"/>
-              <w:left w:val="single" w:sz="6" w:space="0" w:color="000001"/>
-              <w:bottom w:val="single" w:sz="6" w:space="0" w:color="000001"/>
-              <w:right w:val="single" w:sz="6" w:space="0" w:color="000001"/>
-              <w:insideH w:val="single" w:sz="6" w:space="0" w:color="000001"/>
-              <w:insideV w:val="single" w:sz="6" w:space="0" w:color="000001"/>
-            </w:tcBorders>
-            <w:shd w:fill="auto" w:val="clear"/>
-            <w:tcMar>
-              <w:left w:w="76" w:type="dxa"/>
+            <w:tcW w:w="1014" w:type="dxa"/>
+            <w:tcBorders>
+              <w:top w:val="single" w:sz="6" w:space="0" w:color="000001"/>
+              <w:left w:val="single" w:sz="6" w:space="0" w:color="000001"/>
+              <w:bottom w:val="single" w:sz="6" w:space="0" w:color="000001"/>
+              <w:right w:val="single" w:sz="6" w:space="0" w:color="000001"/>
+              <w:insideH w:val="single" w:sz="6" w:space="0" w:color="000001"/>
+              <w:insideV w:val="single" w:sz="6" w:space="0" w:color="000001"/>
+            </w:tcBorders>
+            <w:shd w:fill="auto" w:val="clear"/>
+            <w:tcMar>
+              <w:left w:w="68" w:type="dxa"/>
             </w:tcMar>
           </w:tcPr>
           <w:p>
@@ -1518,24 +1530,24 @@
         </w:tc>
         <w:tc>
           <w:tcPr>
-            <w:tcW w:w="4917" w:type="dxa"/>
-            <w:tcBorders>
-              <w:top w:val="single" w:sz="6" w:space="0" w:color="000001"/>
-              <w:left w:val="single" w:sz="6" w:space="0" w:color="000001"/>
-              <w:bottom w:val="single" w:sz="6" w:space="0" w:color="000001"/>
-              <w:right w:val="single" w:sz="6" w:space="0" w:color="000001"/>
-              <w:insideH w:val="single" w:sz="6" w:space="0" w:color="000001"/>
-              <w:insideV w:val="single" w:sz="6" w:space="0" w:color="000001"/>
-            </w:tcBorders>
-            <w:shd w:fill="auto" w:val="clear"/>
-            <w:tcMar>
-              <w:left w:w="76" w:type="dxa"/>
-            </w:tcMar>
-          </w:tcPr>
-          <w:p>
-            <w:pPr>
-              <w:pStyle w:val="Normal"/>
-              <w:spacing w:lineRule="auto" w:line="338" w:before="0" w:after="0"/>
+            <w:tcW w:w="4918" w:type="dxa"/>
+            <w:tcBorders>
+              <w:top w:val="single" w:sz="6" w:space="0" w:color="000001"/>
+              <w:left w:val="single" w:sz="6" w:space="0" w:color="000001"/>
+              <w:bottom w:val="single" w:sz="6" w:space="0" w:color="000001"/>
+              <w:right w:val="single" w:sz="6" w:space="0" w:color="000001"/>
+              <w:insideH w:val="single" w:sz="6" w:space="0" w:color="000001"/>
+              <w:insideV w:val="single" w:sz="6" w:space="0" w:color="000001"/>
+            </w:tcBorders>
+            <w:shd w:fill="auto" w:val="clear"/>
+            <w:tcMar>
+              <w:left w:w="68" w:type="dxa"/>
+            </w:tcMar>
+          </w:tcPr>
+          <w:p>
+            <w:pPr>
+              <w:pStyle w:val="Normal"/>
+              <w:spacing w:lineRule="auto" w:line="336" w:before="0" w:after="0"/>
             </w:pPr>
             <w:r>
               <w:rPr>
@@ -1543,7 +1555,7 @@
                 <w:sz w:val="18"/>
                 <w:szCs w:val="18"/>
               </w:rPr>
-              <w:t>Create a analog clock.</w:t>
+              <w:t>Increments timer one second.</w:t>
             </w:r>
             <w:r/>
           </w:p>
@@ -1553,18 +1565,18 @@
         <w:trPr/>
         <w:tc>
           <w:tcPr>
-            <w:tcW w:w="1015" w:type="dxa"/>
-            <w:tcBorders>
-              <w:top w:val="single" w:sz="6" w:space="0" w:color="000001"/>
-              <w:left w:val="single" w:sz="6" w:space="0" w:color="000001"/>
-              <w:bottom w:val="single" w:sz="6" w:space="0" w:color="000001"/>
-              <w:right w:val="single" w:sz="6" w:space="0" w:color="000001"/>
-              <w:insideH w:val="single" w:sz="6" w:space="0" w:color="000001"/>
-              <w:insideV w:val="single" w:sz="6" w:space="0" w:color="000001"/>
-            </w:tcBorders>
-            <w:shd w:fill="auto" w:val="clear"/>
-            <w:tcMar>
-              <w:left w:w="76" w:type="dxa"/>
+            <w:tcW w:w="1014" w:type="dxa"/>
+            <w:tcBorders>
+              <w:top w:val="single" w:sz="6" w:space="0" w:color="000001"/>
+              <w:left w:val="single" w:sz="6" w:space="0" w:color="000001"/>
+              <w:bottom w:val="single" w:sz="6" w:space="0" w:color="000001"/>
+              <w:right w:val="single" w:sz="6" w:space="0" w:color="000001"/>
+              <w:insideH w:val="single" w:sz="6" w:space="0" w:color="000001"/>
+              <w:insideV w:val="single" w:sz="6" w:space="0" w:color="000001"/>
+            </w:tcBorders>
+            <w:shd w:fill="auto" w:val="clear"/>
+            <w:tcMar>
+              <w:left w:w="68" w:type="dxa"/>
             </w:tcMar>
           </w:tcPr>
           <w:p>
@@ -1616,24 +1628,24 @@
         </w:tc>
         <w:tc>
           <w:tcPr>
-            <w:tcW w:w="4917" w:type="dxa"/>
-            <w:tcBorders>
-              <w:top w:val="single" w:sz="6" w:space="0" w:color="000001"/>
-              <w:left w:val="single" w:sz="6" w:space="0" w:color="000001"/>
-              <w:bottom w:val="single" w:sz="6" w:space="0" w:color="000001"/>
-              <w:right w:val="single" w:sz="6" w:space="0" w:color="000001"/>
-              <w:insideH w:val="single" w:sz="6" w:space="0" w:color="000001"/>
-              <w:insideV w:val="single" w:sz="6" w:space="0" w:color="000001"/>
-            </w:tcBorders>
-            <w:shd w:fill="auto" w:val="clear"/>
-            <w:tcMar>
-              <w:left w:w="76" w:type="dxa"/>
-            </w:tcMar>
-          </w:tcPr>
-          <w:p>
-            <w:pPr>
-              <w:pStyle w:val="Normal"/>
-              <w:spacing w:lineRule="auto" w:line="338" w:before="0" w:after="0"/>
+            <w:tcW w:w="4918" w:type="dxa"/>
+            <w:tcBorders>
+              <w:top w:val="single" w:sz="6" w:space="0" w:color="000001"/>
+              <w:left w:val="single" w:sz="6" w:space="0" w:color="000001"/>
+              <w:bottom w:val="single" w:sz="6" w:space="0" w:color="000001"/>
+              <w:right w:val="single" w:sz="6" w:space="0" w:color="000001"/>
+              <w:insideH w:val="single" w:sz="6" w:space="0" w:color="000001"/>
+              <w:insideV w:val="single" w:sz="6" w:space="0" w:color="000001"/>
+            </w:tcBorders>
+            <w:shd w:fill="auto" w:val="clear"/>
+            <w:tcMar>
+              <w:left w:w="68" w:type="dxa"/>
+            </w:tcMar>
+          </w:tcPr>
+          <w:p>
+            <w:pPr>
+              <w:pStyle w:val="Normal"/>
+              <w:spacing w:lineRule="auto" w:line="336" w:before="0" w:after="0"/>
             </w:pPr>
             <w:r>
               <w:rPr>
@@ -1641,7 +1653,7 @@
                 <w:sz w:val="18"/>
                 <w:szCs w:val="18"/>
               </w:rPr>
-              <w:t>Adds clock a a list.</w:t>
+              <w:t>Sleeps one second.</w:t>
             </w:r>
             <w:r/>
           </w:p>
@@ -1651,7 +1663,7 @@
     <w:p>
       <w:pPr>
         <w:pStyle w:val="Normal"/>
-        <w:spacing w:lineRule="auto" w:line="338" w:before="0" w:after="0"/>
+        <w:spacing w:lineRule="auto" w:line="336" w:before="0" w:after="0"/>
         <w:rPr>
           <w:smallCaps w:val="false"/>
           <w:caps w:val="false"/>
@@ -1792,21 +1804,21 @@
         </w:tblBorders>
         <w:tblCellMar>
           <w:top w:w="100" w:type="dxa"/>
-          <w:left w:w="76" w:type="dxa"/>
+          <w:left w:w="68" w:type="dxa"/>
           <w:bottom w:w="100" w:type="dxa"/>
           <w:right w:w="100" w:type="dxa"/>
         </w:tblCellMar>
       </w:tblPr>
       <w:tblGrid>
-        <w:gridCol w:w="3822"/>
+        <w:gridCol w:w="3821"/>
         <w:gridCol w:w="1619"/>
-        <w:gridCol w:w="859"/>
+        <w:gridCol w:w="860"/>
       </w:tblGrid>
       <w:tr>
         <w:trPr/>
         <w:tc>
           <w:tcPr>
-            <w:tcW w:w="3822" w:type="dxa"/>
+            <w:tcW w:w="3821" w:type="dxa"/>
             <w:tcBorders>
               <w:top w:val="single" w:sz="6" w:space="0" w:color="000001"/>
               <w:left w:val="single" w:sz="6" w:space="0" w:color="000001"/>
@@ -1817,7 +1829,7 @@
             </w:tcBorders>
             <w:shd w:fill="D9D9D9"/>
             <w:tcMar>
-              <w:left w:w="76" w:type="dxa"/>
+              <w:left w:w="68" w:type="dxa"/>
             </w:tcMar>
           </w:tcPr>
           <w:p>
@@ -1851,7 +1863,7 @@
             </w:tcBorders>
             <w:shd w:fill="D9D9D9"/>
             <w:tcMar>
-              <w:left w:w="76" w:type="dxa"/>
+              <w:left w:w="68" w:type="dxa"/>
             </w:tcMar>
           </w:tcPr>
           <w:p>
@@ -1874,7 +1886,7 @@
         </w:tc>
         <w:tc>
           <w:tcPr>
-            <w:tcW w:w="859" w:type="dxa"/>
+            <w:tcW w:w="860" w:type="dxa"/>
             <w:tcBorders>
               <w:top w:val="single" w:sz="6" w:space="0" w:color="000001"/>
               <w:left w:val="single" w:sz="6" w:space="0" w:color="000001"/>
@@ -1885,7 +1897,7 @@
             </w:tcBorders>
             <w:shd w:fill="D9D9D9"/>
             <w:tcMar>
-              <w:left w:w="76" w:type="dxa"/>
+              <w:left w:w="68" w:type="dxa"/>
             </w:tcMar>
           </w:tcPr>
           <w:p>
@@ -1911,18 +1923,18 @@
         <w:trPr/>
         <w:tc>
           <w:tcPr>
-            <w:tcW w:w="3822" w:type="dxa"/>
-            <w:tcBorders>
-              <w:top w:val="single" w:sz="6" w:space="0" w:color="000001"/>
-              <w:left w:val="single" w:sz="6" w:space="0" w:color="000001"/>
-              <w:bottom w:val="single" w:sz="6" w:space="0" w:color="000001"/>
-              <w:right w:val="single" w:sz="6" w:space="0" w:color="000001"/>
-              <w:insideH w:val="single" w:sz="6" w:space="0" w:color="000001"/>
-              <w:insideV w:val="single" w:sz="6" w:space="0" w:color="000001"/>
-            </w:tcBorders>
-            <w:shd w:fill="auto" w:val="clear"/>
-            <w:tcMar>
-              <w:left w:w="76" w:type="dxa"/>
+            <w:tcW w:w="3821" w:type="dxa"/>
+            <w:tcBorders>
+              <w:top w:val="single" w:sz="6" w:space="0" w:color="000001"/>
+              <w:left w:val="single" w:sz="6" w:space="0" w:color="000001"/>
+              <w:bottom w:val="single" w:sz="6" w:space="0" w:color="000001"/>
+              <w:right w:val="single" w:sz="6" w:space="0" w:color="000001"/>
+              <w:insideH w:val="single" w:sz="6" w:space="0" w:color="000001"/>
+              <w:insideV w:val="single" w:sz="6" w:space="0" w:color="000001"/>
+            </w:tcBorders>
+            <w:shd w:fill="auto" w:val="clear"/>
+            <w:tcMar>
+              <w:left w:w="68" w:type="dxa"/>
             </w:tcMar>
           </w:tcPr>
           <w:p>
@@ -1955,7 +1967,7 @@
             </w:tcBorders>
             <w:shd w:fill="auto" w:val="clear"/>
             <w:tcMar>
-              <w:left w:w="76" w:type="dxa"/>
+              <w:left w:w="68" w:type="dxa"/>
             </w:tcMar>
           </w:tcPr>
           <w:p>
@@ -2008,18 +2020,18 @@
         </w:tc>
         <w:tc>
           <w:tcPr>
-            <w:tcW w:w="859" w:type="dxa"/>
-            <w:tcBorders>
-              <w:top w:val="single" w:sz="6" w:space="0" w:color="000001"/>
-              <w:left w:val="single" w:sz="6" w:space="0" w:color="000001"/>
-              <w:bottom w:val="single" w:sz="6" w:space="0" w:color="000001"/>
-              <w:right w:val="single" w:sz="6" w:space="0" w:color="000001"/>
-              <w:insideH w:val="single" w:sz="6" w:space="0" w:color="000001"/>
-              <w:insideV w:val="single" w:sz="6" w:space="0" w:color="000001"/>
-            </w:tcBorders>
-            <w:shd w:fill="auto" w:val="clear"/>
-            <w:tcMar>
-              <w:left w:w="76" w:type="dxa"/>
+            <w:tcW w:w="860" w:type="dxa"/>
+            <w:tcBorders>
+              <w:top w:val="single" w:sz="6" w:space="0" w:color="000001"/>
+              <w:left w:val="single" w:sz="6" w:space="0" w:color="000001"/>
+              <w:bottom w:val="single" w:sz="6" w:space="0" w:color="000001"/>
+              <w:right w:val="single" w:sz="6" w:space="0" w:color="000001"/>
+              <w:insideH w:val="single" w:sz="6" w:space="0" w:color="000001"/>
+              <w:insideV w:val="single" w:sz="6" w:space="0" w:color="000001"/>
+            </w:tcBorders>
+            <w:shd w:fill="auto" w:val="clear"/>
+            <w:tcMar>
+              <w:left w:w="68" w:type="dxa"/>
             </w:tcMar>
           </w:tcPr>
           <w:p>
@@ -2075,18 +2087,18 @@
         <w:trPr/>
         <w:tc>
           <w:tcPr>
-            <w:tcW w:w="3822" w:type="dxa"/>
-            <w:tcBorders>
-              <w:top w:val="single" w:sz="6" w:space="0" w:color="000001"/>
-              <w:left w:val="single" w:sz="6" w:space="0" w:color="000001"/>
-              <w:bottom w:val="single" w:sz="6" w:space="0" w:color="000001"/>
-              <w:right w:val="single" w:sz="6" w:space="0" w:color="000001"/>
-              <w:insideH w:val="single" w:sz="6" w:space="0" w:color="000001"/>
-              <w:insideV w:val="single" w:sz="6" w:space="0" w:color="000001"/>
-            </w:tcBorders>
-            <w:shd w:fill="auto" w:val="clear"/>
-            <w:tcMar>
-              <w:left w:w="76" w:type="dxa"/>
+            <w:tcW w:w="3821" w:type="dxa"/>
+            <w:tcBorders>
+              <w:top w:val="single" w:sz="6" w:space="0" w:color="000001"/>
+              <w:left w:val="single" w:sz="6" w:space="0" w:color="000001"/>
+              <w:bottom w:val="single" w:sz="6" w:space="0" w:color="000001"/>
+              <w:right w:val="single" w:sz="6" w:space="0" w:color="000001"/>
+              <w:insideH w:val="single" w:sz="6" w:space="0" w:color="000001"/>
+              <w:insideV w:val="single" w:sz="6" w:space="0" w:color="000001"/>
+            </w:tcBorders>
+            <w:shd w:fill="auto" w:val="clear"/>
+            <w:tcMar>
+              <w:left w:w="68" w:type="dxa"/>
             </w:tcMar>
           </w:tcPr>
           <w:p>
@@ -2119,7 +2131,7 @@
             </w:tcBorders>
             <w:shd w:fill="auto" w:val="clear"/>
             <w:tcMar>
-              <w:left w:w="76" w:type="dxa"/>
+              <w:left w:w="68" w:type="dxa"/>
             </w:tcMar>
           </w:tcPr>
           <w:p>
@@ -2172,18 +2184,18 @@
         </w:tc>
         <w:tc>
           <w:tcPr>
-            <w:tcW w:w="859" w:type="dxa"/>
-            <w:tcBorders>
-              <w:top w:val="single" w:sz="6" w:space="0" w:color="000001"/>
-              <w:left w:val="single" w:sz="6" w:space="0" w:color="000001"/>
-              <w:bottom w:val="single" w:sz="6" w:space="0" w:color="000001"/>
-              <w:right w:val="single" w:sz="6" w:space="0" w:color="000001"/>
-              <w:insideH w:val="single" w:sz="6" w:space="0" w:color="000001"/>
-              <w:insideV w:val="single" w:sz="6" w:space="0" w:color="000001"/>
-            </w:tcBorders>
-            <w:shd w:fill="auto" w:val="clear"/>
-            <w:tcMar>
-              <w:left w:w="76" w:type="dxa"/>
+            <w:tcW w:w="860" w:type="dxa"/>
+            <w:tcBorders>
+              <w:top w:val="single" w:sz="6" w:space="0" w:color="000001"/>
+              <w:left w:val="single" w:sz="6" w:space="0" w:color="000001"/>
+              <w:bottom w:val="single" w:sz="6" w:space="0" w:color="000001"/>
+              <w:right w:val="single" w:sz="6" w:space="0" w:color="000001"/>
+              <w:insideH w:val="single" w:sz="6" w:space="0" w:color="000001"/>
+              <w:insideV w:val="single" w:sz="6" w:space="0" w:color="000001"/>
+            </w:tcBorders>
+            <w:shd w:fill="auto" w:val="clear"/>
+            <w:tcMar>
+              <w:left w:w="68" w:type="dxa"/>
             </w:tcMar>
           </w:tcPr>
           <w:p>
@@ -2239,7 +2251,7 @@
     <w:p>
       <w:pPr>
         <w:pStyle w:val="Normal"/>
-        <w:spacing w:lineRule="auto" w:line="338" w:before="0" w:after="0"/>
+        <w:spacing w:lineRule="auto" w:line="336" w:before="0" w:after="0"/>
         <w:rPr>
           <w:smallCaps w:val="false"/>
           <w:caps w:val="false"/>
@@ -2285,7 +2297,7 @@
     <w:p>
       <w:pPr>
         <w:pStyle w:val="Normal"/>
-        <w:spacing w:lineRule="auto" w:line="338" w:before="0" w:after="0"/>
+        <w:spacing w:lineRule="auto" w:line="336" w:before="0" w:after="0"/>
         <w:rPr>
           <w:smallCaps w:val="false"/>
           <w:caps w:val="false"/>
@@ -2353,7 +2365,7 @@
     <w:p>
       <w:pPr>
         <w:pStyle w:val="Normal"/>
-        <w:spacing w:lineRule="auto" w:line="338" w:before="0" w:after="0"/>
+        <w:spacing w:lineRule="auto" w:line="336" w:before="0" w:after="0"/>
       </w:pPr>
       <w:r>
         <w:rPr>
@@ -2366,7 +2378,7 @@
     <w:p>
       <w:pPr>
         <w:pStyle w:val="Normal"/>
-        <w:spacing w:lineRule="auto" w:line="338" w:before="0" w:after="0"/>
+        <w:spacing w:lineRule="auto" w:line="336" w:before="0" w:after="0"/>
         <w:rPr>
           <w:smallCaps w:val="false"/>
           <w:caps w:val="false"/>
@@ -2425,7 +2437,7 @@
         </w:tblBorders>
         <w:tblCellMar>
           <w:top w:w="100" w:type="dxa"/>
-          <w:left w:w="76" w:type="dxa"/>
+          <w:left w:w="68" w:type="dxa"/>
           <w:bottom w:w="100" w:type="dxa"/>
           <w:right w:w="100" w:type="dxa"/>
         </w:tblCellMar>
@@ -2451,7 +2463,7 @@
             </w:tcBorders>
             <w:shd w:fill="auto" w:val="clear"/>
             <w:tcMar>
-              <w:left w:w="76" w:type="dxa"/>
+              <w:left w:w="68" w:type="dxa"/>
             </w:tcMar>
           </w:tcPr>
           <w:p>
@@ -2515,13 +2527,13 @@
             </w:tcBorders>
             <w:shd w:fill="D9D9D9"/>
             <w:tcMar>
-              <w:left w:w="76" w:type="dxa"/>
-            </w:tcMar>
-          </w:tcPr>
-          <w:p>
-            <w:pPr>
-              <w:pStyle w:val="Normal"/>
-              <w:spacing w:lineRule="auto" w:line="338" w:before="0" w:after="0"/>
+              <w:left w:w="68" w:type="dxa"/>
+            </w:tcMar>
+          </w:tcPr>
+          <w:p>
+            <w:pPr>
+              <w:pStyle w:val="Normal"/>
+              <w:spacing w:lineRule="auto" w:line="336" w:before="0" w:after="0"/>
               <w:jc w:val="center"/>
             </w:pPr>
             <w:r>
@@ -2538,7 +2550,7 @@
           <w:p>
             <w:pPr>
               <w:pStyle w:val="Normal"/>
-              <w:spacing w:lineRule="auto" w:line="338" w:before="0" w:after="0"/>
+              <w:spacing w:lineRule="auto" w:line="336" w:before="0" w:after="0"/>
               <w:jc w:val="center"/>
             </w:pPr>
             <w:r>
@@ -2566,13 +2578,13 @@
             </w:tcBorders>
             <w:shd w:fill="D9D9D9"/>
             <w:tcMar>
-              <w:left w:w="76" w:type="dxa"/>
-            </w:tcMar>
-          </w:tcPr>
-          <w:p>
-            <w:pPr>
-              <w:pStyle w:val="Normal"/>
-              <w:spacing w:lineRule="auto" w:line="338" w:before="0" w:after="0"/>
+              <w:left w:w="68" w:type="dxa"/>
+            </w:tcMar>
+          </w:tcPr>
+          <w:p>
+            <w:pPr>
+              <w:pStyle w:val="Normal"/>
+              <w:spacing w:lineRule="auto" w:line="336" w:before="0" w:after="0"/>
               <w:jc w:val="center"/>
             </w:pPr>
             <w:r>
@@ -2589,7 +2601,7 @@
           <w:p>
             <w:pPr>
               <w:pStyle w:val="Normal"/>
-              <w:spacing w:lineRule="auto" w:line="338" w:before="0" w:after="0"/>
+              <w:spacing w:lineRule="auto" w:line="336" w:before="0" w:after="0"/>
               <w:jc w:val="center"/>
             </w:pPr>
             <w:r>
@@ -2617,13 +2629,13 @@
             </w:tcBorders>
             <w:shd w:fill="D9D9D9"/>
             <w:tcMar>
-              <w:left w:w="76" w:type="dxa"/>
-            </w:tcMar>
-          </w:tcPr>
-          <w:p>
-            <w:pPr>
-              <w:pStyle w:val="Normal"/>
-              <w:spacing w:lineRule="auto" w:line="338" w:before="0" w:after="0"/>
+              <w:left w:w="68" w:type="dxa"/>
+            </w:tcMar>
+          </w:tcPr>
+          <w:p>
+            <w:pPr>
+              <w:pStyle w:val="Normal"/>
+              <w:spacing w:lineRule="auto" w:line="336" w:before="0" w:after="0"/>
               <w:jc w:val="center"/>
             </w:pPr>
             <w:r>
@@ -2640,7 +2652,7 @@
           <w:p>
             <w:pPr>
               <w:pStyle w:val="Normal"/>
-              <w:spacing w:lineRule="auto" w:line="338" w:before="0" w:after="0"/>
+              <w:spacing w:lineRule="auto" w:line="336" w:before="0" w:after="0"/>
               <w:jc w:val="center"/>
             </w:pPr>
             <w:r>
@@ -2671,13 +2683,13 @@
             </w:tcBorders>
             <w:shd w:fill="D9D9D9"/>
             <w:tcMar>
-              <w:left w:w="76" w:type="dxa"/>
-            </w:tcMar>
-          </w:tcPr>
-          <w:p>
-            <w:pPr>
-              <w:pStyle w:val="Normal"/>
-              <w:spacing w:lineRule="auto" w:line="338" w:before="0" w:after="0"/>
+              <w:left w:w="68" w:type="dxa"/>
+            </w:tcMar>
+          </w:tcPr>
+          <w:p>
+            <w:pPr>
+              <w:pStyle w:val="Normal"/>
+              <w:spacing w:lineRule="auto" w:line="336" w:before="0" w:after="0"/>
               <w:jc w:val="center"/>
             </w:pPr>
             <w:r>
@@ -2694,7 +2706,7 @@
           <w:p>
             <w:pPr>
               <w:pStyle w:val="Normal"/>
-              <w:spacing w:lineRule="auto" w:line="338" w:before="0" w:after="0"/>
+              <w:spacing w:lineRule="auto" w:line="336" w:before="0" w:after="0"/>
               <w:jc w:val="center"/>
             </w:pPr>
             <w:r>
@@ -2722,13 +2734,13 @@
             </w:tcBorders>
             <w:shd w:fill="auto" w:val="clear"/>
             <w:tcMar>
-              <w:left w:w="76" w:type="dxa"/>
-            </w:tcMar>
-          </w:tcPr>
-          <w:p>
-            <w:pPr>
-              <w:pStyle w:val="Normal"/>
-              <w:spacing w:lineRule="auto" w:line="338" w:before="0" w:after="0"/>
+              <w:left w:w="68" w:type="dxa"/>
+            </w:tcMar>
+          </w:tcPr>
+          <w:p>
+            <w:pPr>
+              <w:pStyle w:val="Normal"/>
+              <w:spacing w:lineRule="auto" w:line="336" w:before="0" w:after="0"/>
               <w:jc w:val="center"/>
             </w:pPr>
             <w:r>
@@ -2755,13 +2767,13 @@
             </w:tcBorders>
             <w:shd w:fill="auto" w:val="clear"/>
             <w:tcMar>
-              <w:left w:w="76" w:type="dxa"/>
-            </w:tcMar>
-          </w:tcPr>
-          <w:p>
-            <w:pPr>
-              <w:pStyle w:val="Normal"/>
-              <w:spacing w:lineRule="auto" w:line="338" w:before="0" w:after="0"/>
+              <w:left w:w="68" w:type="dxa"/>
+            </w:tcMar>
+          </w:tcPr>
+          <w:p>
+            <w:pPr>
+              <w:pStyle w:val="Normal"/>
+              <w:spacing w:lineRule="auto" w:line="336" w:before="0" w:after="0"/>
               <w:jc w:val="center"/>
               <w:rPr>
                 <w:smallCaps w:val="false"/>
@@ -2819,13 +2831,13 @@
             </w:tcBorders>
             <w:shd w:fill="auto" w:val="clear"/>
             <w:tcMar>
-              <w:left w:w="76" w:type="dxa"/>
-            </w:tcMar>
-          </w:tcPr>
-          <w:p>
-            <w:pPr>
-              <w:pStyle w:val="Normal"/>
-              <w:spacing w:lineRule="auto" w:line="338" w:before="0" w:after="0"/>
+              <w:left w:w="68" w:type="dxa"/>
+            </w:tcMar>
+          </w:tcPr>
+          <w:p>
+            <w:pPr>
+              <w:pStyle w:val="Normal"/>
+              <w:spacing w:lineRule="auto" w:line="336" w:before="0" w:after="0"/>
               <w:jc w:val="center"/>
               <w:rPr>
                 <w:smallCaps w:val="false"/>
@@ -2886,13 +2898,13 @@
             </w:tcBorders>
             <w:shd w:fill="D9D9D9"/>
             <w:tcMar>
-              <w:left w:w="76" w:type="dxa"/>
-            </w:tcMar>
-          </w:tcPr>
-          <w:p>
-            <w:pPr>
-              <w:pStyle w:val="Normal"/>
-              <w:spacing w:lineRule="auto" w:line="338" w:before="0" w:after="0"/>
+              <w:left w:w="68" w:type="dxa"/>
+            </w:tcMar>
+          </w:tcPr>
+          <w:p>
+            <w:pPr>
+              <w:pStyle w:val="Normal"/>
+              <w:spacing w:lineRule="auto" w:line="336" w:before="0" w:after="0"/>
               <w:jc w:val="center"/>
             </w:pPr>
             <w:r>
@@ -2909,7 +2921,7 @@
           <w:p>
             <w:pPr>
               <w:pStyle w:val="Normal"/>
-              <w:spacing w:lineRule="auto" w:line="338" w:before="0" w:after="0"/>
+              <w:spacing w:lineRule="auto" w:line="336" w:before="0" w:after="0"/>
               <w:jc w:val="center"/>
             </w:pPr>
             <w:r>
@@ -2937,13 +2949,13 @@
             </w:tcBorders>
             <w:shd w:fill="auto" w:val="clear"/>
             <w:tcMar>
-              <w:left w:w="76" w:type="dxa"/>
-            </w:tcMar>
-          </w:tcPr>
-          <w:p>
-            <w:pPr>
-              <w:pStyle w:val="Normal"/>
-              <w:spacing w:lineRule="auto" w:line="338" w:before="0" w:after="0"/>
+              <w:left w:w="68" w:type="dxa"/>
+            </w:tcMar>
+          </w:tcPr>
+          <w:p>
+            <w:pPr>
+              <w:pStyle w:val="Normal"/>
+              <w:spacing w:lineRule="auto" w:line="336" w:before="0" w:after="0"/>
               <w:jc w:val="center"/>
               <w:rPr>
                 <w:smallCaps w:val="false"/>
@@ -3001,13 +3013,13 @@
             </w:tcBorders>
             <w:shd w:fill="auto" w:val="clear"/>
             <w:tcMar>
-              <w:left w:w="76" w:type="dxa"/>
-            </w:tcMar>
-          </w:tcPr>
-          <w:p>
-            <w:pPr>
-              <w:pStyle w:val="Normal"/>
-              <w:spacing w:lineRule="auto" w:line="338" w:before="0" w:after="0"/>
+              <w:left w:w="68" w:type="dxa"/>
+            </w:tcMar>
+          </w:tcPr>
+          <w:p>
+            <w:pPr>
+              <w:pStyle w:val="Normal"/>
+              <w:spacing w:lineRule="auto" w:line="336" w:before="0" w:after="0"/>
               <w:jc w:val="center"/>
             </w:pPr>
             <w:r>
@@ -3034,13 +3046,13 @@
             </w:tcBorders>
             <w:shd w:fill="auto" w:val="clear"/>
             <w:tcMar>
-              <w:left w:w="76" w:type="dxa"/>
-            </w:tcMar>
-          </w:tcPr>
-          <w:p>
-            <w:pPr>
-              <w:pStyle w:val="Normal"/>
-              <w:spacing w:lineRule="auto" w:line="338" w:before="0" w:after="0"/>
+              <w:left w:w="68" w:type="dxa"/>
+            </w:tcMar>
+          </w:tcPr>
+          <w:p>
+            <w:pPr>
+              <w:pStyle w:val="Normal"/>
+              <w:spacing w:lineRule="auto" w:line="336" w:before="0" w:after="0"/>
               <w:jc w:val="center"/>
               <w:rPr>
                 <w:smallCaps w:val="false"/>
@@ -3101,13 +3113,13 @@
             </w:tcBorders>
             <w:shd w:fill="D9D9D9"/>
             <w:tcMar>
-              <w:left w:w="76" w:type="dxa"/>
-            </w:tcMar>
-          </w:tcPr>
-          <w:p>
-            <w:pPr>
-              <w:pStyle w:val="Normal"/>
-              <w:spacing w:lineRule="auto" w:line="338" w:before="0" w:after="0"/>
+              <w:left w:w="68" w:type="dxa"/>
+            </w:tcMar>
+          </w:tcPr>
+          <w:p>
+            <w:pPr>
+              <w:pStyle w:val="Normal"/>
+              <w:spacing w:lineRule="auto" w:line="336" w:before="0" w:after="0"/>
               <w:jc w:val="center"/>
             </w:pPr>
             <w:r>
@@ -3124,7 +3136,7 @@
           <w:p>
             <w:pPr>
               <w:pStyle w:val="Normal"/>
-              <w:spacing w:lineRule="auto" w:line="338" w:before="0" w:after="0"/>
+              <w:spacing w:lineRule="auto" w:line="336" w:before="0" w:after="0"/>
               <w:jc w:val="center"/>
             </w:pPr>
             <w:r>
@@ -3152,13 +3164,13 @@
             </w:tcBorders>
             <w:shd w:fill="auto" w:val="clear"/>
             <w:tcMar>
-              <w:left w:w="76" w:type="dxa"/>
-            </w:tcMar>
-          </w:tcPr>
-          <w:p>
-            <w:pPr>
-              <w:pStyle w:val="Normal"/>
-              <w:spacing w:lineRule="auto" w:line="338" w:before="0" w:after="0"/>
+              <w:left w:w="68" w:type="dxa"/>
+            </w:tcMar>
+          </w:tcPr>
+          <w:p>
+            <w:pPr>
+              <w:pStyle w:val="Normal"/>
+              <w:spacing w:lineRule="auto" w:line="336" w:before="0" w:after="0"/>
               <w:jc w:val="center"/>
               <w:rPr>
                 <w:smallCaps w:val="false"/>
@@ -3216,13 +3228,13 @@
             </w:tcBorders>
             <w:shd w:fill="auto" w:val="clear"/>
             <w:tcMar>
-              <w:left w:w="76" w:type="dxa"/>
-            </w:tcMar>
-          </w:tcPr>
-          <w:p>
-            <w:pPr>
-              <w:pStyle w:val="Normal"/>
-              <w:spacing w:lineRule="auto" w:line="338" w:before="0" w:after="0"/>
+              <w:left w:w="68" w:type="dxa"/>
+            </w:tcMar>
+          </w:tcPr>
+          <w:p>
+            <w:pPr>
+              <w:pStyle w:val="Normal"/>
+              <w:spacing w:lineRule="auto" w:line="336" w:before="0" w:after="0"/>
               <w:jc w:val="center"/>
               <w:rPr>
                 <w:smallCaps w:val="false"/>
@@ -3280,13 +3292,13 @@
             </w:tcBorders>
             <w:shd w:fill="auto" w:val="clear"/>
             <w:tcMar>
-              <w:left w:w="76" w:type="dxa"/>
-            </w:tcMar>
-          </w:tcPr>
-          <w:p>
-            <w:pPr>
-              <w:pStyle w:val="Normal"/>
-              <w:spacing w:lineRule="auto" w:line="338" w:before="0" w:after="0"/>
+              <w:left w:w="68" w:type="dxa"/>
+            </w:tcMar>
+          </w:tcPr>
+          <w:p>
+            <w:pPr>
+              <w:pStyle w:val="Normal"/>
+              <w:spacing w:lineRule="auto" w:line="336" w:before="0" w:after="0"/>
               <w:jc w:val="center"/>
             </w:pPr>
             <w:r>
@@ -3305,8 +3317,7 @@
     <w:p>
       <w:pPr>
         <w:pStyle w:val="Normal"/>
-        <w:pageBreakBefore w:val="false"/>
-        <w:spacing w:lineRule="auto" w:line="338" w:before="0" w:after="0"/>
+        <w:spacing w:lineRule="auto" w:line="336" w:before="0" w:after="0"/>
         <w:jc w:val="center"/>
         <w:rPr>
           <w:smallCaps w:val="false"/>
@@ -3330,14 +3341,30 @@
         </w:rPr>
       </w:pPr>
       <w:r>
-        <w:rPr/>
+        <w:rPr>
+          <w:rFonts w:eastAsia="Arial" w:cs="Arial"/>
+          <w:b w:val="false"/>
+          <w:i w:val="false"/>
+          <w:caps w:val="false"/>
+          <w:smallCaps w:val="false"/>
+          <w:strike w:val="false"/>
+          <w:dstrike w:val="false"/>
+          <w:color w:val="000000"/>
+          <w:position w:val="0"/>
+          <w:sz w:val="22"/>
+          <w:sz w:val="22"/>
+          <w:szCs w:val="22"/>
+          <w:u w:val="none"/>
+          <w:vertAlign w:val="baseline"/>
+          <w:lang w:val="en-US" w:eastAsia="zh-CN" w:bidi="hi-IN"/>
+        </w:rPr>
       </w:r>
       <w:r/>
     </w:p>
     <w:p>
       <w:pPr>
         <w:pStyle w:val="Normal"/>
-        <w:spacing w:lineRule="auto" w:line="338" w:before="0" w:after="0"/>
+        <w:spacing w:lineRule="auto" w:line="336" w:before="0" w:after="0"/>
         <w:jc w:val="center"/>
       </w:pPr>
       <w:r>
@@ -3450,7 +3477,7 @@
         <w:tblStyle w:val="Table1"/>
         <w:tblW w:w="6045" w:type="dxa"/>
         <w:jc w:val="left"/>
-        <w:tblInd w:w="2438" w:type="dxa"/>
+        <w:tblInd w:w="2430" w:type="dxa"/>
         <w:tblBorders>
           <w:top w:val="single" w:sz="6" w:space="0" w:color="000001"/>
           <w:left w:val="single" w:sz="6" w:space="0" w:color="000001"/>
@@ -3461,7 +3488,7 @@
         </w:tblBorders>
         <w:tblCellMar>
           <w:top w:w="100" w:type="dxa"/>
-          <w:left w:w="76" w:type="dxa"/>
+          <w:left w:w="68" w:type="dxa"/>
           <w:bottom w:w="100" w:type="dxa"/>
           <w:right w:w="100" w:type="dxa"/>
         </w:tblCellMar>
@@ -3485,7 +3512,7 @@
             </w:tcBorders>
             <w:shd w:fill="auto" w:val="clear"/>
             <w:tcMar>
-              <w:left w:w="76" w:type="dxa"/>
+              <w:left w:w="68" w:type="dxa"/>
             </w:tcMar>
           </w:tcPr>
           <w:p>
@@ -3548,13 +3575,13 @@
             </w:tcBorders>
             <w:shd w:fill="auto" w:val="clear"/>
             <w:tcMar>
-              <w:left w:w="76" w:type="dxa"/>
-            </w:tcMar>
-          </w:tcPr>
-          <w:p>
-            <w:pPr>
-              <w:pStyle w:val="Normal"/>
-              <w:spacing w:lineRule="auto" w:line="338" w:before="0" w:after="0"/>
+              <w:left w:w="68" w:type="dxa"/>
+            </w:tcMar>
+          </w:tcPr>
+          <w:p>
+            <w:pPr>
+              <w:pStyle w:val="Normal"/>
+              <w:spacing w:lineRule="auto" w:line="336" w:before="0" w:after="0"/>
             </w:pPr>
             <w:r>
               <w:rPr>
@@ -3583,7 +3610,7 @@
             </w:tcBorders>
             <w:shd w:fill="auto" w:val="clear"/>
             <w:tcMar>
-              <w:left w:w="76" w:type="dxa"/>
+              <w:left w:w="68" w:type="dxa"/>
             </w:tcMar>
           </w:tcPr>
           <w:p>
@@ -3646,7 +3673,7 @@
             </w:tcBorders>
             <w:shd w:fill="auto" w:val="clear"/>
             <w:tcMar>
-              <w:left w:w="76" w:type="dxa"/>
+              <w:left w:w="68" w:type="dxa"/>
             </w:tcMar>
           </w:tcPr>
           <w:p>
@@ -3681,7 +3708,7 @@
             </w:tcBorders>
             <w:shd w:fill="auto" w:val="clear"/>
             <w:tcMar>
-              <w:left w:w="76" w:type="dxa"/>
+              <w:left w:w="68" w:type="dxa"/>
             </w:tcMar>
           </w:tcPr>
           <w:p>
@@ -3744,7 +3771,7 @@
             </w:tcBorders>
             <w:shd w:fill="auto" w:val="clear"/>
             <w:tcMar>
-              <w:left w:w="76" w:type="dxa"/>
+              <w:left w:w="68" w:type="dxa"/>
             </w:tcMar>
           </w:tcPr>
           <w:p>
@@ -3779,7 +3806,7 @@
             </w:tcBorders>
             <w:shd w:fill="auto" w:val="clear"/>
             <w:tcMar>
-              <w:left w:w="76" w:type="dxa"/>
+              <w:left w:w="68" w:type="dxa"/>
             </w:tcMar>
           </w:tcPr>
           <w:p>
@@ -3842,7 +3869,7 @@
             </w:tcBorders>
             <w:shd w:fill="auto" w:val="clear"/>
             <w:tcMar>
-              <w:left w:w="76" w:type="dxa"/>
+              <w:left w:w="68" w:type="dxa"/>
             </w:tcMar>
           </w:tcPr>
           <w:p>
@@ -3877,13 +3904,13 @@
             </w:tcBorders>
             <w:shd w:fill="auto" w:val="clear"/>
             <w:tcMar>
-              <w:left w:w="76" w:type="dxa"/>
-            </w:tcMar>
-          </w:tcPr>
-          <w:p>
-            <w:pPr>
-              <w:pStyle w:val="Normal"/>
-              <w:spacing w:lineRule="auto" w:line="338" w:before="0" w:after="0"/>
+              <w:left w:w="68" w:type="dxa"/>
+            </w:tcMar>
+          </w:tcPr>
+          <w:p>
+            <w:pPr>
+              <w:pStyle w:val="Normal"/>
+              <w:spacing w:lineRule="auto" w:line="336" w:before="0" w:after="0"/>
               <w:rPr>
                 <w:smallCaps w:val="false"/>
                 <w:caps w:val="false"/>
@@ -3940,13 +3967,13 @@
             </w:tcBorders>
             <w:shd w:fill="auto" w:val="clear"/>
             <w:tcMar>
-              <w:left w:w="76" w:type="dxa"/>
-            </w:tcMar>
-          </w:tcPr>
-          <w:p>
-            <w:pPr>
-              <w:pStyle w:val="Normal"/>
-              <w:spacing w:lineRule="auto" w:line="338" w:before="0" w:after="0"/>
+              <w:left w:w="68" w:type="dxa"/>
+            </w:tcMar>
+          </w:tcPr>
+          <w:p>
+            <w:pPr>
+              <w:pStyle w:val="Normal"/>
+              <w:spacing w:lineRule="auto" w:line="336" w:before="0" w:after="0"/>
             </w:pPr>
             <w:r>
               <w:rPr>
@@ -3975,13 +4002,13 @@
             </w:tcBorders>
             <w:shd w:fill="auto" w:val="clear"/>
             <w:tcMar>
-              <w:left w:w="76" w:type="dxa"/>
-            </w:tcMar>
-          </w:tcPr>
-          <w:p>
-            <w:pPr>
-              <w:pStyle w:val="Normal"/>
-              <w:spacing w:lineRule="auto" w:line="338" w:before="0" w:after="0"/>
+              <w:left w:w="68" w:type="dxa"/>
+            </w:tcMar>
+          </w:tcPr>
+          <w:p>
+            <w:pPr>
+              <w:pStyle w:val="Normal"/>
+              <w:spacing w:lineRule="auto" w:line="336" w:before="0" w:after="0"/>
               <w:rPr>
                 <w:smallCaps w:val="false"/>
                 <w:caps w:val="false"/>
@@ -4038,13 +4065,13 @@
             </w:tcBorders>
             <w:shd w:fill="auto" w:val="clear"/>
             <w:tcMar>
-              <w:left w:w="76" w:type="dxa"/>
-            </w:tcMar>
-          </w:tcPr>
-          <w:p>
-            <w:pPr>
-              <w:pStyle w:val="Normal"/>
-              <w:spacing w:lineRule="auto" w:line="338" w:before="0" w:after="0"/>
+              <w:left w:w="68" w:type="dxa"/>
+            </w:tcMar>
+          </w:tcPr>
+          <w:p>
+            <w:pPr>
+              <w:pStyle w:val="Normal"/>
+              <w:spacing w:lineRule="auto" w:line="336" w:before="0" w:after="0"/>
             </w:pPr>
             <w:r>
               <w:rPr>
@@ -4062,7 +4089,7 @@
     <w:p>
       <w:pPr>
         <w:pStyle w:val="Normal"/>
-        <w:spacing w:lineRule="auto" w:line="338" w:before="0" w:after="0"/>
+        <w:spacing w:lineRule="auto" w:line="336" w:before="0" w:after="0"/>
         <w:rPr>
           <w:smallCaps w:val="false"/>
           <w:caps w:val="false"/>
@@ -4112,7 +4139,7 @@
           <w:ilvl w:val="0"/>
           <w:numId w:val="3"/>
         </w:numPr>
-        <w:spacing w:lineRule="auto" w:line="338" w:before="0" w:after="0"/>
+        <w:spacing w:lineRule="auto" w:line="336" w:before="0" w:after="0"/>
         <w:ind w:left="720" w:right="0" w:firstLine="360"/>
         <w:contextualSpacing/>
       </w:pPr>
@@ -4144,7 +4171,7 @@
     <w:p>
       <w:pPr>
         <w:pStyle w:val="Normal"/>
-        <w:spacing w:lineRule="auto" w:line="338" w:before="0" w:after="0"/>
+        <w:spacing w:lineRule="auto" w:line="336" w:before="0" w:after="0"/>
         <w:rPr>
           <w:smallCaps w:val="false"/>
           <w:caps w:val="false"/>
@@ -4241,8 +4268,20 @@
       <w:r>
         <w:rPr>
           <w:rFonts w:eastAsia="Times New Roman" w:cs="Times New Roman" w:ascii="Times New Roman" w:hAnsi="Times New Roman"/>
+          <w:b w:val="false"/>
+          <w:i w:val="false"/>
+          <w:caps w:val="false"/>
+          <w:smallCaps w:val="false"/>
+          <w:strike w:val="false"/>
+          <w:dstrike w:val="false"/>
+          <w:color w:val="000000"/>
+          <w:position w:val="0"/>
+          <w:sz w:val="20"/>
           <w:sz w:val="20"/>
           <w:szCs w:val="20"/>
+          <w:u w:val="none"/>
+          <w:vertAlign w:val="baseline"/>
+          <w:lang w:val="en-US" w:eastAsia="zh-CN" w:bidi="hi-IN"/>
         </w:rPr>
       </w:r>
       <w:r/>
@@ -4263,7 +4302,7 @@
         </w:tblBorders>
         <w:tblCellMar>
           <w:top w:w="100" w:type="dxa"/>
-          <w:left w:w="76" w:type="dxa"/>
+          <w:left w:w="68" w:type="dxa"/>
           <w:bottom w:w="100" w:type="dxa"/>
           <w:right w:w="100" w:type="dxa"/>
         </w:tblCellMar>
@@ -4287,13 +4326,13 @@
             </w:tcBorders>
             <w:shd w:fill="D9D9D9"/>
             <w:tcMar>
-              <w:left w:w="76" w:type="dxa"/>
-            </w:tcMar>
-          </w:tcPr>
-          <w:p>
-            <w:pPr>
-              <w:pStyle w:val="Normal"/>
-              <w:spacing w:lineRule="auto" w:line="338" w:before="0" w:after="0"/>
+              <w:left w:w="68" w:type="dxa"/>
+            </w:tcMar>
+          </w:tcPr>
+          <w:p>
+            <w:pPr>
+              <w:pStyle w:val="Normal"/>
+              <w:spacing w:lineRule="auto" w:line="336" w:before="0" w:after="0"/>
             </w:pPr>
             <w:r>
               <w:rPr>
@@ -4318,13 +4357,13 @@
             </w:tcBorders>
             <w:shd w:fill="D9D9D9"/>
             <w:tcMar>
-              <w:left w:w="76" w:type="dxa"/>
-            </w:tcMar>
-          </w:tcPr>
-          <w:p>
-            <w:pPr>
-              <w:pStyle w:val="Normal"/>
-              <w:spacing w:lineRule="auto" w:line="338" w:before="0" w:after="0"/>
+              <w:left w:w="68" w:type="dxa"/>
+            </w:tcMar>
+          </w:tcPr>
+          <w:p>
+            <w:pPr>
+              <w:pStyle w:val="Normal"/>
+              <w:spacing w:lineRule="auto" w:line="336" w:before="0" w:after="0"/>
             </w:pPr>
             <w:r>
               <w:rPr>
@@ -4352,7 +4391,7 @@
             </w:tcBorders>
             <w:shd w:fill="auto" w:val="clear"/>
             <w:tcMar>
-              <w:left w:w="76" w:type="dxa"/>
+              <w:left w:w="68" w:type="dxa"/>
             </w:tcMar>
           </w:tcPr>
           <w:p>
@@ -4381,7 +4420,23 @@
               </w:rPr>
             </w:pPr>
             <w:r>
-              <w:rPr/>
+              <w:rPr>
+                <w:rFonts w:eastAsia="Arial" w:cs="Arial"/>
+                <w:b w:val="false"/>
+                <w:i w:val="false"/>
+                <w:caps w:val="false"/>
+                <w:smallCaps w:val="false"/>
+                <w:strike w:val="false"/>
+                <w:dstrike w:val="false"/>
+                <w:color w:val="000000"/>
+                <w:position w:val="0"/>
+                <w:sz w:val="22"/>
+                <w:sz w:val="22"/>
+                <w:szCs w:val="22"/>
+                <w:u w:val="none"/>
+                <w:vertAlign w:val="baseline"/>
+                <w:lang w:val="en-US" w:eastAsia="zh-CN" w:bidi="hi-IN"/>
+              </w:rPr>
             </w:r>
             <w:r/>
           </w:p>
@@ -4399,13 +4454,13 @@
             </w:tcBorders>
             <w:shd w:fill="auto" w:val="clear"/>
             <w:tcMar>
-              <w:left w:w="76" w:type="dxa"/>
-            </w:tcMar>
-          </w:tcPr>
-          <w:p>
-            <w:pPr>
-              <w:pStyle w:val="Normal"/>
-              <w:spacing w:lineRule="auto" w:line="338" w:before="0" w:after="0"/>
+              <w:left w:w="68" w:type="dxa"/>
+            </w:tcMar>
+          </w:tcPr>
+          <w:p>
+            <w:pPr>
+              <w:pStyle w:val="Normal"/>
+              <w:spacing w:lineRule="auto" w:line="336" w:before="0" w:after="0"/>
             </w:pPr>
             <w:r>
               <w:rPr>
@@ -4434,13 +4489,13 @@
             </w:tcBorders>
             <w:shd w:fill="auto" w:val="clear"/>
             <w:tcMar>
-              <w:left w:w="76" w:type="dxa"/>
-            </w:tcMar>
-          </w:tcPr>
-          <w:p>
-            <w:pPr>
-              <w:pStyle w:val="Normal"/>
-              <w:spacing w:lineRule="auto" w:line="338" w:before="0" w:after="0"/>
+              <w:left w:w="68" w:type="dxa"/>
+            </w:tcMar>
+          </w:tcPr>
+          <w:p>
+            <w:pPr>
+              <w:pStyle w:val="Normal"/>
+              <w:spacing w:lineRule="auto" w:line="336" w:before="0" w:after="0"/>
               <w:rPr>
                 <w:smallCaps w:val="false"/>
                 <w:caps w:val="false"/>
@@ -4463,7 +4518,23 @@
               </w:rPr>
             </w:pPr>
             <w:r>
-              <w:rPr/>
+              <w:rPr>
+                <w:rFonts w:eastAsia="Arial" w:cs="Arial"/>
+                <w:b w:val="false"/>
+                <w:i w:val="false"/>
+                <w:caps w:val="false"/>
+                <w:smallCaps w:val="false"/>
+                <w:strike w:val="false"/>
+                <w:dstrike w:val="false"/>
+                <w:color w:val="000000"/>
+                <w:position w:val="0"/>
+                <w:sz w:val="22"/>
+                <w:sz w:val="22"/>
+                <w:szCs w:val="22"/>
+                <w:u w:val="none"/>
+                <w:vertAlign w:val="baseline"/>
+                <w:lang w:val="en-US" w:eastAsia="zh-CN" w:bidi="hi-IN"/>
+              </w:rPr>
             </w:r>
             <w:r/>
           </w:p>
@@ -4481,13 +4552,13 @@
             </w:tcBorders>
             <w:shd w:fill="auto" w:val="clear"/>
             <w:tcMar>
-              <w:left w:w="76" w:type="dxa"/>
-            </w:tcMar>
-          </w:tcPr>
-          <w:p>
-            <w:pPr>
-              <w:pStyle w:val="Normal"/>
-              <w:spacing w:lineRule="auto" w:line="338" w:before="0" w:after="0"/>
+              <w:left w:w="68" w:type="dxa"/>
+            </w:tcMar>
+          </w:tcPr>
+          <w:p>
+            <w:pPr>
+              <w:pStyle w:val="Normal"/>
+              <w:spacing w:lineRule="auto" w:line="336" w:before="0" w:after="0"/>
             </w:pPr>
             <w:r>
               <w:rPr>
@@ -4516,7 +4587,7 @@
             </w:tcBorders>
             <w:shd w:fill="auto" w:val="clear"/>
             <w:tcMar>
-              <w:left w:w="76" w:type="dxa"/>
+              <w:left w:w="68" w:type="dxa"/>
             </w:tcMar>
           </w:tcPr>
           <w:p>
@@ -4545,7 +4616,23 @@
               </w:rPr>
             </w:pPr>
             <w:r>
-              <w:rPr/>
+              <w:rPr>
+                <w:rFonts w:eastAsia="Arial" w:cs="Arial"/>
+                <w:b w:val="false"/>
+                <w:i w:val="false"/>
+                <w:caps w:val="false"/>
+                <w:smallCaps w:val="false"/>
+                <w:strike w:val="false"/>
+                <w:dstrike w:val="false"/>
+                <w:color w:val="000000"/>
+                <w:position w:val="0"/>
+                <w:sz w:val="22"/>
+                <w:sz w:val="22"/>
+                <w:szCs w:val="22"/>
+                <w:u w:val="none"/>
+                <w:vertAlign w:val="baseline"/>
+                <w:lang w:val="en-US" w:eastAsia="zh-CN" w:bidi="hi-IN"/>
+              </w:rPr>
             </w:r>
             <w:r/>
           </w:p>
@@ -4563,13 +4650,13 @@
             </w:tcBorders>
             <w:shd w:fill="auto" w:val="clear"/>
             <w:tcMar>
-              <w:left w:w="76" w:type="dxa"/>
-            </w:tcMar>
-          </w:tcPr>
-          <w:p>
-            <w:pPr>
-              <w:pStyle w:val="Normal"/>
-              <w:spacing w:lineRule="auto" w:line="338" w:before="0" w:after="0"/>
+              <w:left w:w="68" w:type="dxa"/>
+            </w:tcMar>
+          </w:tcPr>
+          <w:p>
+            <w:pPr>
+              <w:pStyle w:val="Normal"/>
+              <w:spacing w:lineRule="auto" w:line="336" w:before="0" w:after="0"/>
             </w:pPr>
             <w:r>
               <w:rPr>
@@ -4598,7 +4685,7 @@
             </w:tcBorders>
             <w:shd w:fill="auto" w:val="clear"/>
             <w:tcMar>
-              <w:left w:w="76" w:type="dxa"/>
+              <w:left w:w="68" w:type="dxa"/>
             </w:tcMar>
           </w:tcPr>
           <w:p>
@@ -4627,7 +4714,23 @@
               </w:rPr>
             </w:pPr>
             <w:r>
-              <w:rPr/>
+              <w:rPr>
+                <w:rFonts w:eastAsia="Arial" w:cs="Arial"/>
+                <w:b w:val="false"/>
+                <w:i w:val="false"/>
+                <w:caps w:val="false"/>
+                <w:smallCaps w:val="false"/>
+                <w:strike w:val="false"/>
+                <w:dstrike w:val="false"/>
+                <w:color w:val="000000"/>
+                <w:position w:val="0"/>
+                <w:sz w:val="22"/>
+                <w:sz w:val="22"/>
+                <w:szCs w:val="22"/>
+                <w:u w:val="none"/>
+                <w:vertAlign w:val="baseline"/>
+                <w:lang w:val="en-US" w:eastAsia="zh-CN" w:bidi="hi-IN"/>
+              </w:rPr>
             </w:r>
             <w:r/>
           </w:p>
@@ -4645,13 +4748,13 @@
             </w:tcBorders>
             <w:shd w:fill="auto" w:val="clear"/>
             <w:tcMar>
-              <w:left w:w="76" w:type="dxa"/>
-            </w:tcMar>
-          </w:tcPr>
-          <w:p>
-            <w:pPr>
-              <w:pStyle w:val="Normal"/>
-              <w:spacing w:lineRule="auto" w:line="338" w:before="0" w:after="0"/>
+              <w:left w:w="68" w:type="dxa"/>
+            </w:tcMar>
+          </w:tcPr>
+          <w:p>
+            <w:pPr>
+              <w:pStyle w:val="Normal"/>
+              <w:spacing w:lineRule="auto" w:line="336" w:before="0" w:after="0"/>
             </w:pPr>
             <w:r>
               <w:rPr>
@@ -4680,13 +4783,13 @@
             </w:tcBorders>
             <w:shd w:fill="auto" w:val="clear"/>
             <w:tcMar>
-              <w:left w:w="76" w:type="dxa"/>
-            </w:tcMar>
-          </w:tcPr>
-          <w:p>
-            <w:pPr>
-              <w:pStyle w:val="Normal"/>
-              <w:spacing w:lineRule="auto" w:line="338" w:before="0" w:after="0"/>
+              <w:left w:w="68" w:type="dxa"/>
+            </w:tcMar>
+          </w:tcPr>
+          <w:p>
+            <w:pPr>
+              <w:pStyle w:val="Normal"/>
+              <w:spacing w:lineRule="auto" w:line="336" w:before="0" w:after="0"/>
               <w:rPr>
                 <w:smallCaps w:val="false"/>
                 <w:caps w:val="false"/>
@@ -4709,7 +4812,23 @@
               </w:rPr>
             </w:pPr>
             <w:r>
-              <w:rPr/>
+              <w:rPr>
+                <w:rFonts w:eastAsia="Arial" w:cs="Arial"/>
+                <w:b w:val="false"/>
+                <w:i w:val="false"/>
+                <w:caps w:val="false"/>
+                <w:smallCaps w:val="false"/>
+                <w:strike w:val="false"/>
+                <w:dstrike w:val="false"/>
+                <w:color w:val="000000"/>
+                <w:position w:val="0"/>
+                <w:sz w:val="22"/>
+                <w:sz w:val="22"/>
+                <w:szCs w:val="22"/>
+                <w:u w:val="none"/>
+                <w:vertAlign w:val="baseline"/>
+                <w:lang w:val="en-US" w:eastAsia="zh-CN" w:bidi="hi-IN"/>
+              </w:rPr>
             </w:r>
             <w:r/>
           </w:p>
@@ -4727,13 +4846,13 @@
             </w:tcBorders>
             <w:shd w:fill="auto" w:val="clear"/>
             <w:tcMar>
-              <w:left w:w="76" w:type="dxa"/>
-            </w:tcMar>
-          </w:tcPr>
-          <w:p>
-            <w:pPr>
-              <w:pStyle w:val="Normal"/>
-              <w:spacing w:lineRule="auto" w:line="338" w:before="0" w:after="0"/>
+              <w:left w:w="68" w:type="dxa"/>
+            </w:tcMar>
+          </w:tcPr>
+          <w:p>
+            <w:pPr>
+              <w:pStyle w:val="Normal"/>
+              <w:spacing w:lineRule="auto" w:line="336" w:before="0" w:after="0"/>
             </w:pPr>
             <w:r>
               <w:rPr>
@@ -4762,7 +4881,7 @@
             </w:tcBorders>
             <w:shd w:fill="auto" w:val="clear"/>
             <w:tcMar>
-              <w:left w:w="76" w:type="dxa"/>
+              <w:left w:w="68" w:type="dxa"/>
             </w:tcMar>
           </w:tcPr>
           <w:p>
@@ -4791,7 +4910,23 @@
               </w:rPr>
             </w:pPr>
             <w:r>
-              <w:rPr/>
+              <w:rPr>
+                <w:rFonts w:eastAsia="Arial" w:cs="Arial"/>
+                <w:b w:val="false"/>
+                <w:i w:val="false"/>
+                <w:caps w:val="false"/>
+                <w:smallCaps w:val="false"/>
+                <w:strike w:val="false"/>
+                <w:dstrike w:val="false"/>
+                <w:color w:val="000000"/>
+                <w:position w:val="0"/>
+                <w:sz w:val="22"/>
+                <w:sz w:val="22"/>
+                <w:szCs w:val="22"/>
+                <w:u w:val="none"/>
+                <w:vertAlign w:val="baseline"/>
+                <w:lang w:val="en-US" w:eastAsia="zh-CN" w:bidi="hi-IN"/>
+              </w:rPr>
             </w:r>
             <w:r/>
           </w:p>
@@ -4809,13 +4944,13 @@
             </w:tcBorders>
             <w:shd w:fill="auto" w:val="clear"/>
             <w:tcMar>
-              <w:left w:w="76" w:type="dxa"/>
-            </w:tcMar>
-          </w:tcPr>
-          <w:p>
-            <w:pPr>
-              <w:pStyle w:val="Normal"/>
-              <w:spacing w:lineRule="auto" w:line="338" w:before="0" w:after="0"/>
+              <w:left w:w="68" w:type="dxa"/>
+            </w:tcMar>
+          </w:tcPr>
+          <w:p>
+            <w:pPr>
+              <w:pStyle w:val="Normal"/>
+              <w:spacing w:lineRule="auto" w:line="336" w:before="0" w:after="0"/>
             </w:pPr>
             <w:r>
               <w:rPr>
@@ -4844,13 +4979,13 @@
             </w:tcBorders>
             <w:shd w:fill="auto" w:val="clear"/>
             <w:tcMar>
-              <w:left w:w="76" w:type="dxa"/>
-            </w:tcMar>
-          </w:tcPr>
-          <w:p>
-            <w:pPr>
-              <w:pStyle w:val="Normal"/>
-              <w:spacing w:lineRule="auto" w:line="338" w:before="0" w:after="0"/>
+              <w:left w:w="68" w:type="dxa"/>
+            </w:tcMar>
+          </w:tcPr>
+          <w:p>
+            <w:pPr>
+              <w:pStyle w:val="Normal"/>
+              <w:spacing w:lineRule="auto" w:line="336" w:before="0" w:after="0"/>
               <w:rPr>
                 <w:smallCaps w:val="false"/>
                 <w:caps w:val="false"/>
@@ -4873,7 +5008,23 @@
               </w:rPr>
             </w:pPr>
             <w:r>
-              <w:rPr/>
+              <w:rPr>
+                <w:rFonts w:eastAsia="Arial" w:cs="Arial"/>
+                <w:b w:val="false"/>
+                <w:i w:val="false"/>
+                <w:caps w:val="false"/>
+                <w:smallCaps w:val="false"/>
+                <w:strike w:val="false"/>
+                <w:dstrike w:val="false"/>
+                <w:color w:val="000000"/>
+                <w:position w:val="0"/>
+                <w:sz w:val="22"/>
+                <w:sz w:val="22"/>
+                <w:szCs w:val="22"/>
+                <w:u w:val="none"/>
+                <w:vertAlign w:val="baseline"/>
+                <w:lang w:val="en-US" w:eastAsia="zh-CN" w:bidi="hi-IN"/>
+              </w:rPr>
             </w:r>
             <w:r/>
           </w:p>
@@ -4891,13 +5042,13 @@
             </w:tcBorders>
             <w:shd w:fill="auto" w:val="clear"/>
             <w:tcMar>
-              <w:left w:w="76" w:type="dxa"/>
-            </w:tcMar>
-          </w:tcPr>
-          <w:p>
-            <w:pPr>
-              <w:pStyle w:val="Normal"/>
-              <w:spacing w:lineRule="auto" w:line="338" w:before="0" w:after="0"/>
+              <w:left w:w="68" w:type="dxa"/>
+            </w:tcMar>
+          </w:tcPr>
+          <w:p>
+            <w:pPr>
+              <w:pStyle w:val="Normal"/>
+              <w:spacing w:lineRule="auto" w:line="336" w:before="0" w:after="0"/>
             </w:pPr>
             <w:r>
               <w:rPr>
@@ -4944,7 +5095,23 @@
         </w:rPr>
       </w:pPr>
       <w:r>
-        <w:rPr/>
+        <w:rPr>
+          <w:rFonts w:eastAsia="Arial" w:cs="Arial"/>
+          <w:b w:val="false"/>
+          <w:i w:val="false"/>
+          <w:caps w:val="false"/>
+          <w:smallCaps w:val="false"/>
+          <w:strike w:val="false"/>
+          <w:dstrike w:val="false"/>
+          <w:color w:val="000000"/>
+          <w:position w:val="0"/>
+          <w:sz w:val="22"/>
+          <w:sz w:val="22"/>
+          <w:szCs w:val="22"/>
+          <w:u w:val="none"/>
+          <w:vertAlign w:val="baseline"/>
+          <w:lang w:val="en-US" w:eastAsia="zh-CN" w:bidi="hi-IN"/>
+        </w:rPr>
       </w:r>
       <w:r/>
     </w:p>
@@ -4987,7 +5154,7 @@
     <w:p>
       <w:pPr>
         <w:pStyle w:val="Normal"/>
-        <w:spacing w:lineRule="auto" w:line="338" w:before="0" w:after="0"/>
+        <w:spacing w:lineRule="auto" w:line="336" w:before="0" w:after="0"/>
         <w:rPr>
           <w:smallCaps w:val="false"/>
           <w:caps w:val="false"/>
@@ -5035,7 +5202,7 @@
         <w:tblStyle w:val="Table3"/>
         <w:tblW w:w="6300" w:type="dxa"/>
         <w:jc w:val="left"/>
-        <w:tblInd w:w="2078" w:type="dxa"/>
+        <w:tblInd w:w="2070" w:type="dxa"/>
         <w:tblBorders>
           <w:top w:val="single" w:sz="6" w:space="0" w:color="000001"/>
           <w:left w:val="single" w:sz="6" w:space="0" w:color="000001"/>
@@ -5046,21 +5213,21 @@
         </w:tblBorders>
         <w:tblCellMar>
           <w:top w:w="100" w:type="dxa"/>
-          <w:left w:w="76" w:type="dxa"/>
+          <w:left w:w="68" w:type="dxa"/>
           <w:bottom w:w="100" w:type="dxa"/>
           <w:right w:w="100" w:type="dxa"/>
         </w:tblCellMar>
       </w:tblPr>
       <w:tblGrid>
-        <w:gridCol w:w="3822"/>
+        <w:gridCol w:w="3821"/>
         <w:gridCol w:w="1619"/>
-        <w:gridCol w:w="859"/>
+        <w:gridCol w:w="860"/>
       </w:tblGrid>
       <w:tr>
         <w:trPr/>
         <w:tc>
           <w:tcPr>
-            <w:tcW w:w="3822" w:type="dxa"/>
+            <w:tcW w:w="3821" w:type="dxa"/>
             <w:tcBorders>
               <w:top w:val="single" w:sz="6" w:space="0" w:color="000001"/>
               <w:left w:val="single" w:sz="6" w:space="0" w:color="000001"/>
@@ -5071,7 +5238,7 @@
             </w:tcBorders>
             <w:shd w:fill="D9D9D9"/>
             <w:tcMar>
-              <w:left w:w="76" w:type="dxa"/>
+              <w:left w:w="68" w:type="dxa"/>
             </w:tcMar>
           </w:tcPr>
           <w:p>
@@ -5105,7 +5272,7 @@
             </w:tcBorders>
             <w:shd w:fill="D9D9D9"/>
             <w:tcMar>
-              <w:left w:w="76" w:type="dxa"/>
+              <w:left w:w="68" w:type="dxa"/>
             </w:tcMar>
           </w:tcPr>
           <w:p>
@@ -5128,7 +5295,7 @@
         </w:tc>
         <w:tc>
           <w:tcPr>
-            <w:tcW w:w="859" w:type="dxa"/>
+            <w:tcW w:w="860" w:type="dxa"/>
             <w:tcBorders>
               <w:top w:val="single" w:sz="6" w:space="0" w:color="000001"/>
               <w:left w:val="single" w:sz="6" w:space="0" w:color="000001"/>
@@ -5139,7 +5306,7 @@
             </w:tcBorders>
             <w:shd w:fill="D9D9D9"/>
             <w:tcMar>
-              <w:left w:w="76" w:type="dxa"/>
+              <w:left w:w="68" w:type="dxa"/>
             </w:tcMar>
           </w:tcPr>
           <w:p>
@@ -5165,18 +5332,18 @@
         <w:trPr/>
         <w:tc>
           <w:tcPr>
-            <w:tcW w:w="3822" w:type="dxa"/>
-            <w:tcBorders>
-              <w:top w:val="single" w:sz="6" w:space="0" w:color="000001"/>
-              <w:left w:val="single" w:sz="6" w:space="0" w:color="000001"/>
-              <w:bottom w:val="single" w:sz="6" w:space="0" w:color="000001"/>
-              <w:right w:val="single" w:sz="6" w:space="0" w:color="000001"/>
-              <w:insideH w:val="single" w:sz="6" w:space="0" w:color="000001"/>
-              <w:insideV w:val="single" w:sz="6" w:space="0" w:color="000001"/>
-            </w:tcBorders>
-            <w:shd w:fill="auto" w:val="clear"/>
-            <w:tcMar>
-              <w:left w:w="76" w:type="dxa"/>
+            <w:tcW w:w="3821" w:type="dxa"/>
+            <w:tcBorders>
+              <w:top w:val="single" w:sz="6" w:space="0" w:color="000001"/>
+              <w:left w:val="single" w:sz="6" w:space="0" w:color="000001"/>
+              <w:bottom w:val="single" w:sz="6" w:space="0" w:color="000001"/>
+              <w:right w:val="single" w:sz="6" w:space="0" w:color="000001"/>
+              <w:insideH w:val="single" w:sz="6" w:space="0" w:color="000001"/>
+              <w:insideV w:val="single" w:sz="6" w:space="0" w:color="000001"/>
+            </w:tcBorders>
+            <w:shd w:fill="auto" w:val="clear"/>
+            <w:tcMar>
+              <w:left w:w="68" w:type="dxa"/>
             </w:tcMar>
           </w:tcPr>
           <w:p>
@@ -5209,7 +5376,7 @@
             </w:tcBorders>
             <w:shd w:fill="auto" w:val="clear"/>
             <w:tcMar>
-              <w:left w:w="76" w:type="dxa"/>
+              <w:left w:w="68" w:type="dxa"/>
             </w:tcMar>
           </w:tcPr>
           <w:p>
@@ -5262,18 +5429,18 @@
         </w:tc>
         <w:tc>
           <w:tcPr>
-            <w:tcW w:w="859" w:type="dxa"/>
-            <w:tcBorders>
-              <w:top w:val="single" w:sz="6" w:space="0" w:color="000001"/>
-              <w:left w:val="single" w:sz="6" w:space="0" w:color="000001"/>
-              <w:bottom w:val="single" w:sz="6" w:space="0" w:color="000001"/>
-              <w:right w:val="single" w:sz="6" w:space="0" w:color="000001"/>
-              <w:insideH w:val="single" w:sz="6" w:space="0" w:color="000001"/>
-              <w:insideV w:val="single" w:sz="6" w:space="0" w:color="000001"/>
-            </w:tcBorders>
-            <w:shd w:fill="auto" w:val="clear"/>
-            <w:tcMar>
-              <w:left w:w="76" w:type="dxa"/>
+            <w:tcW w:w="860" w:type="dxa"/>
+            <w:tcBorders>
+              <w:top w:val="single" w:sz="6" w:space="0" w:color="000001"/>
+              <w:left w:val="single" w:sz="6" w:space="0" w:color="000001"/>
+              <w:bottom w:val="single" w:sz="6" w:space="0" w:color="000001"/>
+              <w:right w:val="single" w:sz="6" w:space="0" w:color="000001"/>
+              <w:insideH w:val="single" w:sz="6" w:space="0" w:color="000001"/>
+              <w:insideV w:val="single" w:sz="6" w:space="0" w:color="000001"/>
+            </w:tcBorders>
+            <w:shd w:fill="auto" w:val="clear"/>
+            <w:tcMar>
+              <w:left w:w="68" w:type="dxa"/>
             </w:tcMar>
           </w:tcPr>
           <w:p>
@@ -5329,18 +5496,18 @@
         <w:trPr/>
         <w:tc>
           <w:tcPr>
-            <w:tcW w:w="3822" w:type="dxa"/>
-            <w:tcBorders>
-              <w:top w:val="single" w:sz="6" w:space="0" w:color="000001"/>
-              <w:left w:val="single" w:sz="6" w:space="0" w:color="000001"/>
-              <w:bottom w:val="single" w:sz="6" w:space="0" w:color="000001"/>
-              <w:right w:val="single" w:sz="6" w:space="0" w:color="000001"/>
-              <w:insideH w:val="single" w:sz="6" w:space="0" w:color="000001"/>
-              <w:insideV w:val="single" w:sz="6" w:space="0" w:color="000001"/>
-            </w:tcBorders>
-            <w:shd w:fill="auto" w:val="clear"/>
-            <w:tcMar>
-              <w:left w:w="76" w:type="dxa"/>
+            <w:tcW w:w="3821" w:type="dxa"/>
+            <w:tcBorders>
+              <w:top w:val="single" w:sz="6" w:space="0" w:color="000001"/>
+              <w:left w:val="single" w:sz="6" w:space="0" w:color="000001"/>
+              <w:bottom w:val="single" w:sz="6" w:space="0" w:color="000001"/>
+              <w:right w:val="single" w:sz="6" w:space="0" w:color="000001"/>
+              <w:insideH w:val="single" w:sz="6" w:space="0" w:color="000001"/>
+              <w:insideV w:val="single" w:sz="6" w:space="0" w:color="000001"/>
+            </w:tcBorders>
+            <w:shd w:fill="auto" w:val="clear"/>
+            <w:tcMar>
+              <w:left w:w="68" w:type="dxa"/>
             </w:tcMar>
           </w:tcPr>
           <w:p>
@@ -5373,7 +5540,7 @@
             </w:tcBorders>
             <w:shd w:fill="auto" w:val="clear"/>
             <w:tcMar>
-              <w:left w:w="76" w:type="dxa"/>
+              <w:left w:w="68" w:type="dxa"/>
             </w:tcMar>
           </w:tcPr>
           <w:p>
@@ -5426,18 +5593,18 @@
         </w:tc>
         <w:tc>
           <w:tcPr>
-            <w:tcW w:w="859" w:type="dxa"/>
-            <w:tcBorders>
-              <w:top w:val="single" w:sz="6" w:space="0" w:color="000001"/>
-              <w:left w:val="single" w:sz="6" w:space="0" w:color="000001"/>
-              <w:bottom w:val="single" w:sz="6" w:space="0" w:color="000001"/>
-              <w:right w:val="single" w:sz="6" w:space="0" w:color="000001"/>
-              <w:insideH w:val="single" w:sz="6" w:space="0" w:color="000001"/>
-              <w:insideV w:val="single" w:sz="6" w:space="0" w:color="000001"/>
-            </w:tcBorders>
-            <w:shd w:fill="auto" w:val="clear"/>
-            <w:tcMar>
-              <w:left w:w="76" w:type="dxa"/>
+            <w:tcW w:w="860" w:type="dxa"/>
+            <w:tcBorders>
+              <w:top w:val="single" w:sz="6" w:space="0" w:color="000001"/>
+              <w:left w:val="single" w:sz="6" w:space="0" w:color="000001"/>
+              <w:bottom w:val="single" w:sz="6" w:space="0" w:color="000001"/>
+              <w:right w:val="single" w:sz="6" w:space="0" w:color="000001"/>
+              <w:insideH w:val="single" w:sz="6" w:space="0" w:color="000001"/>
+              <w:insideV w:val="single" w:sz="6" w:space="0" w:color="000001"/>
+            </w:tcBorders>
+            <w:shd w:fill="auto" w:val="clear"/>
+            <w:tcMar>
+              <w:left w:w="68" w:type="dxa"/>
             </w:tcMar>
           </w:tcPr>
           <w:p>
@@ -5493,18 +5660,18 @@
         <w:trPr/>
         <w:tc>
           <w:tcPr>
-            <w:tcW w:w="3822" w:type="dxa"/>
-            <w:tcBorders>
-              <w:top w:val="single" w:sz="6" w:space="0" w:color="000001"/>
-              <w:left w:val="single" w:sz="6" w:space="0" w:color="000001"/>
-              <w:bottom w:val="single" w:sz="6" w:space="0" w:color="000001"/>
-              <w:right w:val="single" w:sz="6" w:space="0" w:color="000001"/>
-              <w:insideH w:val="single" w:sz="6" w:space="0" w:color="000001"/>
-              <w:insideV w:val="single" w:sz="6" w:space="0" w:color="000001"/>
-            </w:tcBorders>
-            <w:shd w:fill="auto" w:val="clear"/>
-            <w:tcMar>
-              <w:left w:w="76" w:type="dxa"/>
+            <w:tcW w:w="3821" w:type="dxa"/>
+            <w:tcBorders>
+              <w:top w:val="single" w:sz="6" w:space="0" w:color="000001"/>
+              <w:left w:val="single" w:sz="6" w:space="0" w:color="000001"/>
+              <w:bottom w:val="single" w:sz="6" w:space="0" w:color="000001"/>
+              <w:right w:val="single" w:sz="6" w:space="0" w:color="000001"/>
+              <w:insideH w:val="single" w:sz="6" w:space="0" w:color="000001"/>
+              <w:insideV w:val="single" w:sz="6" w:space="0" w:color="000001"/>
+            </w:tcBorders>
+            <w:shd w:fill="auto" w:val="clear"/>
+            <w:tcMar>
+              <w:left w:w="68" w:type="dxa"/>
             </w:tcMar>
           </w:tcPr>
           <w:p>
@@ -5537,7 +5704,7 @@
             </w:tcBorders>
             <w:shd w:fill="auto" w:val="clear"/>
             <w:tcMar>
-              <w:left w:w="76" w:type="dxa"/>
+              <w:left w:w="68" w:type="dxa"/>
             </w:tcMar>
           </w:tcPr>
           <w:p>
@@ -5590,18 +5757,18 @@
         </w:tc>
         <w:tc>
           <w:tcPr>
-            <w:tcW w:w="859" w:type="dxa"/>
-            <w:tcBorders>
-              <w:top w:val="single" w:sz="6" w:space="0" w:color="000001"/>
-              <w:left w:val="single" w:sz="6" w:space="0" w:color="000001"/>
-              <w:bottom w:val="single" w:sz="6" w:space="0" w:color="000001"/>
-              <w:right w:val="single" w:sz="6" w:space="0" w:color="000001"/>
-              <w:insideH w:val="single" w:sz="6" w:space="0" w:color="000001"/>
-              <w:insideV w:val="single" w:sz="6" w:space="0" w:color="000001"/>
-            </w:tcBorders>
-            <w:shd w:fill="auto" w:val="clear"/>
-            <w:tcMar>
-              <w:left w:w="76" w:type="dxa"/>
+            <w:tcW w:w="860" w:type="dxa"/>
+            <w:tcBorders>
+              <w:top w:val="single" w:sz="6" w:space="0" w:color="000001"/>
+              <w:left w:val="single" w:sz="6" w:space="0" w:color="000001"/>
+              <w:bottom w:val="single" w:sz="6" w:space="0" w:color="000001"/>
+              <w:right w:val="single" w:sz="6" w:space="0" w:color="000001"/>
+              <w:insideH w:val="single" w:sz="6" w:space="0" w:color="000001"/>
+              <w:insideV w:val="single" w:sz="6" w:space="0" w:color="000001"/>
+            </w:tcBorders>
+            <w:shd w:fill="auto" w:val="clear"/>
+            <w:tcMar>
+              <w:left w:w="68" w:type="dxa"/>
             </w:tcMar>
           </w:tcPr>
           <w:p>
@@ -5657,7 +5824,7 @@
     <w:p>
       <w:pPr>
         <w:pStyle w:val="Normal"/>
-        <w:spacing w:lineRule="auto" w:line="338" w:before="0" w:after="0"/>
+        <w:spacing w:lineRule="auto" w:line="336" w:before="0" w:after="0"/>
         <w:rPr>
           <w:smallCaps w:val="false"/>
           <w:caps w:val="false"/>
@@ -5703,7 +5870,7 @@
     <w:p>
       <w:pPr>
         <w:pStyle w:val="Normal"/>
-        <w:spacing w:lineRule="auto" w:line="338" w:before="0" w:after="0"/>
+        <w:spacing w:lineRule="auto" w:line="336" w:before="0" w:after="0"/>
         <w:rPr>
           <w:smallCaps w:val="false"/>
           <w:caps w:val="false"/>
@@ -5753,7 +5920,7 @@
           <w:ilvl w:val="0"/>
           <w:numId w:val="3"/>
         </w:numPr>
-        <w:spacing w:lineRule="auto" w:line="338" w:before="0" w:after="0"/>
+        <w:spacing w:lineRule="auto" w:line="336" w:before="0" w:after="0"/>
         <w:ind w:left="720" w:right="0" w:firstLine="360"/>
         <w:contextualSpacing/>
       </w:pPr>
@@ -5772,7 +5939,7 @@
     <w:p>
       <w:pPr>
         <w:pStyle w:val="Normal"/>
-        <w:spacing w:lineRule="auto" w:line="338" w:before="0" w:after="0"/>
+        <w:spacing w:lineRule="auto" w:line="336" w:before="0" w:after="0"/>
       </w:pPr>
       <w:r>
         <w:rPr>
@@ -5844,32 +6011,32 @@
         </w:tblBorders>
         <w:tblCellMar>
           <w:top w:w="100" w:type="dxa"/>
-          <w:left w:w="76" w:type="dxa"/>
+          <w:left w:w="68" w:type="dxa"/>
           <w:bottom w:w="100" w:type="dxa"/>
           <w:right w:w="100" w:type="dxa"/>
         </w:tblCellMar>
       </w:tblPr>
       <w:tblGrid>
-        <w:gridCol w:w="2832"/>
+        <w:gridCol w:w="2830"/>
         <w:gridCol w:w="3254"/>
-        <w:gridCol w:w="3034"/>
+        <w:gridCol w:w="3036"/>
       </w:tblGrid>
       <w:tr>
         <w:trPr/>
         <w:tc>
           <w:tcPr>
-            <w:tcW w:w="2832" w:type="dxa"/>
-            <w:tcBorders>
-              <w:top w:val="single" w:sz="6" w:space="0" w:color="000001"/>
-              <w:left w:val="single" w:sz="6" w:space="0" w:color="000001"/>
-              <w:bottom w:val="single" w:sz="6" w:space="0" w:color="000001"/>
-              <w:right w:val="single" w:sz="6" w:space="0" w:color="000001"/>
-              <w:insideH w:val="single" w:sz="6" w:space="0" w:color="000001"/>
-              <w:insideV w:val="single" w:sz="6" w:space="0" w:color="000001"/>
-            </w:tcBorders>
-            <w:shd w:fill="auto" w:val="clear"/>
-            <w:tcMar>
-              <w:left w:w="76" w:type="dxa"/>
+            <w:tcW w:w="2830" w:type="dxa"/>
+            <w:tcBorders>
+              <w:top w:val="single" w:sz="6" w:space="0" w:color="000001"/>
+              <w:left w:val="single" w:sz="6" w:space="0" w:color="000001"/>
+              <w:bottom w:val="single" w:sz="6" w:space="0" w:color="000001"/>
+              <w:right w:val="single" w:sz="6" w:space="0" w:color="000001"/>
+              <w:insideH w:val="single" w:sz="6" w:space="0" w:color="000001"/>
+              <w:insideV w:val="single" w:sz="6" w:space="0" w:color="000001"/>
+            </w:tcBorders>
+            <w:shd w:fill="auto" w:val="clear"/>
+            <w:tcMar>
+              <w:left w:w="68" w:type="dxa"/>
             </w:tcMar>
           </w:tcPr>
           <w:p>
@@ -5902,13 +6069,13 @@
             </w:tcBorders>
             <w:shd w:fill="D9D9D9"/>
             <w:tcMar>
-              <w:left w:w="76" w:type="dxa"/>
-            </w:tcMar>
-          </w:tcPr>
-          <w:p>
-            <w:pPr>
-              <w:pStyle w:val="Normal"/>
-              <w:spacing w:lineRule="auto" w:line="338" w:before="0" w:after="0"/>
+              <w:left w:w="68" w:type="dxa"/>
+            </w:tcMar>
+          </w:tcPr>
+          <w:p>
+            <w:pPr>
+              <w:pStyle w:val="Normal"/>
+              <w:spacing w:lineRule="auto" w:line="336" w:before="0" w:after="0"/>
               <w:jc w:val="center"/>
             </w:pPr>
             <w:r>
@@ -5943,7 +6110,7 @@
         </w:tc>
         <w:tc>
           <w:tcPr>
-            <w:tcW w:w="3034" w:type="dxa"/>
+            <w:tcW w:w="3036" w:type="dxa"/>
             <w:tcBorders>
               <w:top w:val="single" w:sz="6" w:space="0" w:color="000001"/>
               <w:left w:val="single" w:sz="6" w:space="0" w:color="000001"/>
@@ -5954,13 +6121,13 @@
             </w:tcBorders>
             <w:shd w:fill="D9D9D9"/>
             <w:tcMar>
-              <w:left w:w="76" w:type="dxa"/>
-            </w:tcMar>
-          </w:tcPr>
-          <w:p>
-            <w:pPr>
-              <w:pStyle w:val="Normal"/>
-              <w:spacing w:lineRule="auto" w:line="338" w:before="0" w:after="0"/>
+              <w:left w:w="68" w:type="dxa"/>
+            </w:tcMar>
+          </w:tcPr>
+          <w:p>
+            <w:pPr>
+              <w:pStyle w:val="Normal"/>
+              <w:spacing w:lineRule="auto" w:line="336" w:before="0" w:after="0"/>
               <w:jc w:val="center"/>
             </w:pPr>
             <w:r>
@@ -5977,7 +6144,7 @@
           <w:p>
             <w:pPr>
               <w:pStyle w:val="Normal"/>
-              <w:spacing w:lineRule="auto" w:line="338" w:before="0" w:after="0"/>
+              <w:spacing w:lineRule="auto" w:line="336" w:before="0" w:after="0"/>
               <w:jc w:val="center"/>
             </w:pPr>
             <w:r>
@@ -5998,7 +6165,7 @@
         <w:trPr/>
         <w:tc>
           <w:tcPr>
-            <w:tcW w:w="2832" w:type="dxa"/>
+            <w:tcW w:w="2830" w:type="dxa"/>
             <w:tcBorders>
               <w:top w:val="single" w:sz="6" w:space="0" w:color="000001"/>
               <w:left w:val="single" w:sz="6" w:space="0" w:color="000001"/>
@@ -6009,13 +6176,13 @@
             </w:tcBorders>
             <w:shd w:fill="D9D9D9"/>
             <w:tcMar>
-              <w:left w:w="76" w:type="dxa"/>
-            </w:tcMar>
-          </w:tcPr>
-          <w:p>
-            <w:pPr>
-              <w:pStyle w:val="Normal"/>
-              <w:spacing w:lineRule="auto" w:line="338" w:before="0" w:after="0"/>
+              <w:left w:w="68" w:type="dxa"/>
+            </w:tcMar>
+          </w:tcPr>
+          <w:p>
+            <w:pPr>
+              <w:pStyle w:val="Normal"/>
+              <w:spacing w:lineRule="auto" w:line="336" w:before="0" w:after="0"/>
               <w:jc w:val="center"/>
             </w:pPr>
             <w:r>
@@ -6061,13 +6228,13 @@
             </w:tcBorders>
             <w:shd w:fill="auto" w:val="clear"/>
             <w:tcMar>
-              <w:left w:w="76" w:type="dxa"/>
-            </w:tcMar>
-          </w:tcPr>
-          <w:p>
-            <w:pPr>
-              <w:pStyle w:val="Normal"/>
-              <w:spacing w:lineRule="auto" w:line="338" w:before="0" w:after="0"/>
+              <w:left w:w="68" w:type="dxa"/>
+            </w:tcMar>
+          </w:tcPr>
+          <w:p>
+            <w:pPr>
+              <w:pStyle w:val="Normal"/>
+              <w:spacing w:lineRule="auto" w:line="336" w:before="0" w:after="0"/>
               <w:jc w:val="center"/>
             </w:pPr>
             <w:r>
@@ -6083,18 +6250,18 @@
         </w:tc>
         <w:tc>
           <w:tcPr>
-            <w:tcW w:w="3034" w:type="dxa"/>
-            <w:tcBorders>
-              <w:top w:val="single" w:sz="6" w:space="0" w:color="000001"/>
-              <w:left w:val="single" w:sz="6" w:space="0" w:color="000001"/>
-              <w:bottom w:val="single" w:sz="6" w:space="0" w:color="000001"/>
-              <w:right w:val="single" w:sz="6" w:space="0" w:color="000001"/>
-              <w:insideH w:val="single" w:sz="6" w:space="0" w:color="000001"/>
-              <w:insideV w:val="single" w:sz="6" w:space="0" w:color="000001"/>
-            </w:tcBorders>
-            <w:shd w:fill="auto" w:val="clear"/>
-            <w:tcMar>
-              <w:left w:w="76" w:type="dxa"/>
+            <w:tcW w:w="3036" w:type="dxa"/>
+            <w:tcBorders>
+              <w:top w:val="single" w:sz="6" w:space="0" w:color="000001"/>
+              <w:left w:val="single" w:sz="6" w:space="0" w:color="000001"/>
+              <w:bottom w:val="single" w:sz="6" w:space="0" w:color="000001"/>
+              <w:right w:val="single" w:sz="6" w:space="0" w:color="000001"/>
+              <w:insideH w:val="single" w:sz="6" w:space="0" w:color="000001"/>
+              <w:insideV w:val="single" w:sz="6" w:space="0" w:color="000001"/>
+            </w:tcBorders>
+            <w:shd w:fill="auto" w:val="clear"/>
+            <w:tcMar>
+              <w:left w:w="68" w:type="dxa"/>
             </w:tcMar>
           </w:tcPr>
           <w:p>
@@ -6150,7 +6317,7 @@
         <w:trPr/>
         <w:tc>
           <w:tcPr>
-            <w:tcW w:w="2832" w:type="dxa"/>
+            <w:tcW w:w="2830" w:type="dxa"/>
             <w:tcBorders>
               <w:top w:val="single" w:sz="6" w:space="0" w:color="000001"/>
               <w:left w:val="single" w:sz="6" w:space="0" w:color="000001"/>
@@ -6161,13 +6328,13 @@
             </w:tcBorders>
             <w:shd w:fill="D9D9D9"/>
             <w:tcMar>
-              <w:left w:w="76" w:type="dxa"/>
-            </w:tcMar>
-          </w:tcPr>
-          <w:p>
-            <w:pPr>
-              <w:pStyle w:val="Normal"/>
-              <w:spacing w:lineRule="auto" w:line="338" w:before="0" w:after="0"/>
+              <w:left w:w="68" w:type="dxa"/>
+            </w:tcMar>
+          </w:tcPr>
+          <w:p>
+            <w:pPr>
+              <w:pStyle w:val="Normal"/>
+              <w:spacing w:lineRule="auto" w:line="336" w:before="0" w:after="0"/>
               <w:jc w:val="center"/>
             </w:pPr>
             <w:r>
@@ -6184,7 +6351,7 @@
           <w:p>
             <w:pPr>
               <w:pStyle w:val="Normal"/>
-              <w:spacing w:lineRule="auto" w:line="338" w:before="0" w:after="0"/>
+              <w:spacing w:lineRule="auto" w:line="336" w:before="0" w:after="0"/>
               <w:jc w:val="center"/>
             </w:pPr>
             <w:r>
@@ -6213,7 +6380,7 @@
             </w:tcBorders>
             <w:shd w:fill="auto" w:val="clear"/>
             <w:tcMar>
-              <w:left w:w="76" w:type="dxa"/>
+              <w:left w:w="68" w:type="dxa"/>
             </w:tcMar>
           </w:tcPr>
           <w:p>
@@ -6266,24 +6433,24 @@
         </w:tc>
         <w:tc>
           <w:tcPr>
-            <w:tcW w:w="3034" w:type="dxa"/>
-            <w:tcBorders>
-              <w:top w:val="single" w:sz="6" w:space="0" w:color="000001"/>
-              <w:left w:val="single" w:sz="6" w:space="0" w:color="000001"/>
-              <w:bottom w:val="single" w:sz="6" w:space="0" w:color="000001"/>
-              <w:right w:val="single" w:sz="6" w:space="0" w:color="000001"/>
-              <w:insideH w:val="single" w:sz="6" w:space="0" w:color="000001"/>
-              <w:insideV w:val="single" w:sz="6" w:space="0" w:color="000001"/>
-            </w:tcBorders>
-            <w:shd w:fill="auto" w:val="clear"/>
-            <w:tcMar>
-              <w:left w:w="76" w:type="dxa"/>
-            </w:tcMar>
-          </w:tcPr>
-          <w:p>
-            <w:pPr>
-              <w:pStyle w:val="Normal"/>
-              <w:spacing w:lineRule="auto" w:line="338" w:before="0" w:after="0"/>
+            <w:tcW w:w="3036" w:type="dxa"/>
+            <w:tcBorders>
+              <w:top w:val="single" w:sz="6" w:space="0" w:color="000001"/>
+              <w:left w:val="single" w:sz="6" w:space="0" w:color="000001"/>
+              <w:bottom w:val="single" w:sz="6" w:space="0" w:color="000001"/>
+              <w:right w:val="single" w:sz="6" w:space="0" w:color="000001"/>
+              <w:insideH w:val="single" w:sz="6" w:space="0" w:color="000001"/>
+              <w:insideV w:val="single" w:sz="6" w:space="0" w:color="000001"/>
+            </w:tcBorders>
+            <w:shd w:fill="auto" w:val="clear"/>
+            <w:tcMar>
+              <w:left w:w="68" w:type="dxa"/>
+            </w:tcMar>
+          </w:tcPr>
+          <w:p>
+            <w:pPr>
+              <w:pStyle w:val="Normal"/>
+              <w:spacing w:lineRule="auto" w:line="336" w:before="0" w:after="0"/>
               <w:jc w:val="center"/>
             </w:pPr>
             <w:r>
@@ -6302,7 +6469,7 @@
     <w:p>
       <w:pPr>
         <w:pStyle w:val="Normal"/>
-        <w:spacing w:lineRule="auto" w:line="338" w:before="0" w:after="0"/>
+        <w:spacing w:lineRule="auto" w:line="336" w:before="0" w:after="0"/>
         <w:ind w:left="0" w:right="0" w:hanging="0"/>
         <w:rPr>
           <w:smallCaps w:val="false"/>
@@ -7244,6 +7411,27 @@
       <w:u w:val="none"/>
     </w:rPr>
   </w:style>
+  <w:style w:type="character" w:styleId="ListLabel8">
+    <w:name w:val="ListLabel 8"/>
+    <w:rPr>
+      <w:rFonts w:cs="Wingdings"/>
+      <w:u w:val="none"/>
+    </w:rPr>
+  </w:style>
+  <w:style w:type="character" w:styleId="ListLabel9">
+    <w:name w:val="ListLabel 9"/>
+    <w:rPr>
+      <w:rFonts w:cs="Wingdings 2"/>
+      <w:u w:val="none"/>
+    </w:rPr>
+  </w:style>
+  <w:style w:type="character" w:styleId="ListLabel10">
+    <w:name w:val="ListLabel 10"/>
+    <w:rPr>
+      <w:rFonts w:cs="OpenSymbol"/>
+      <w:u w:val="none"/>
+    </w:rPr>
+  </w:style>
   <w:style w:type="paragraph" w:styleId="Heading">
     <w:name w:val="Heading"/>
     <w:basedOn w:val="Normal"/>

</xml_diff>